<commit_message>
Convert new Doc to PDF
</commit_message>
<xml_diff>
--- a/Documentation/Software_Requirements_Specification_v2.1.docx
+++ b/Documentation/Software_Requirements_Specification_v2.1.docx
@@ -47,7 +47,7 @@
     </w:p>
     <w:p>
       <w:pPr>
-        <w:pStyle w:val="style55"/>
+        <w:pStyle w:val="style61"/>
         <w:tabs>
           <w:tab w:leader="none" w:pos="720" w:val="left"/>
           <w:tab w:leader="underscore" w:pos="7920" w:val="right"/>
@@ -64,7 +64,7 @@
     </w:p>
     <w:p>
       <w:pPr>
-        <w:pStyle w:val="style55"/>
+        <w:pStyle w:val="style61"/>
         <w:tabs>
           <w:tab w:leader="none" w:pos="720" w:val="left"/>
           <w:tab w:leader="underscore" w:pos="7920" w:val="right"/>
@@ -90,7 +90,7 @@
     </w:p>
     <w:p>
       <w:pPr>
-        <w:pStyle w:val="style55"/>
+        <w:pStyle w:val="style61"/>
         <w:tabs>
           <w:tab w:leader="none" w:pos="720" w:val="left"/>
           <w:tab w:leader="underscore" w:pos="7920" w:val="right"/>
@@ -125,7 +125,7 @@
     </w:p>
     <w:p>
       <w:pPr>
-        <w:pStyle w:val="style55"/>
+        <w:pStyle w:val="style61"/>
         <w:tabs>
           <w:tab w:leader="none" w:pos="720" w:val="left"/>
           <w:tab w:leader="underscore" w:pos="7920" w:val="right"/>
@@ -153,7 +153,7 @@
     </w:p>
     <w:p>
       <w:pPr>
-        <w:pStyle w:val="style55"/>
+        <w:pStyle w:val="style61"/>
         <w:tabs>
           <w:tab w:leader="none" w:pos="720" w:val="left"/>
           <w:tab w:leader="underscore" w:pos="7920" w:val="right"/>
@@ -186,7 +186,7 @@
     <w:tbl>
       <w:tblPr>
         <w:jc w:val="left"/>
-        <w:tblInd w:type="dxa" w:w="-114"/>
+        <w:tblInd w:type="dxa" w:w="-121"/>
         <w:tblBorders>
           <w:top w:color="00000A" w:space="0" w:sz="6" w:val="single"/>
           <w:left w:color="00000A" w:space="0" w:sz="6" w:val="single"/>
@@ -197,15 +197,15 @@
         </w:tblBorders>
         <w:tblCellMar>
           <w:top w:type="dxa" w:w="0"/>
-          <w:left w:type="dxa" w:w="100"/>
+          <w:left w:type="dxa" w:w="92"/>
           <w:bottom w:type="dxa" w:w="0"/>
           <w:right w:type="dxa" w:w="108"/>
         </w:tblCellMar>
       </w:tblPr>
       <w:tblGrid>
-        <w:gridCol w:w="1350"/>
-        <w:gridCol w:w="1331"/>
-        <w:gridCol w:w="7219"/>
+        <w:gridCol w:w="1349"/>
+        <w:gridCol w:w="1330"/>
+        <w:gridCol w:w="7221"/>
       </w:tblGrid>
       <w:tr>
         <w:trPr>
@@ -214,7 +214,7 @@
         </w:trPr>
         <w:tc>
           <w:tcPr>
-            <w:tcW w:type="dxa" w:w="1350"/>
+            <w:tcW w:type="dxa" w:w="1349"/>
             <w:tcBorders>
               <w:top w:color="00000A" w:space="0" w:sz="6" w:val="single"/>
               <w:left w:color="00000A" w:space="0" w:sz="6" w:val="single"/>
@@ -223,7 +223,7 @@
             </w:tcBorders>
             <w:shd w:fill="CCCCCC" w:val="clear"/>
             <w:tcMar>
-              <w:left w:type="dxa" w:w="100"/>
+              <w:left w:type="dxa" w:w="92"/>
             </w:tcMar>
           </w:tcPr>
           <w:p>
@@ -246,7 +246,7 @@
         </w:tc>
         <w:tc>
           <w:tcPr>
-            <w:tcW w:type="dxa" w:w="1331"/>
+            <w:tcW w:type="dxa" w:w="1330"/>
             <w:tcBorders>
               <w:top w:color="00000A" w:space="0" w:sz="6" w:val="single"/>
               <w:left w:color="00000A" w:space="0" w:sz="6" w:val="single"/>
@@ -255,7 +255,7 @@
             </w:tcBorders>
             <w:shd w:fill="CCCCCC" w:val="clear"/>
             <w:tcMar>
-              <w:left w:type="dxa" w:w="100"/>
+              <w:left w:type="dxa" w:w="92"/>
             </w:tcMar>
           </w:tcPr>
           <w:p>
@@ -278,7 +278,7 @@
         </w:tc>
         <w:tc>
           <w:tcPr>
-            <w:tcW w:type="dxa" w:w="7219"/>
+            <w:tcW w:type="dxa" w:w="7221"/>
             <w:tcBorders>
               <w:top w:color="00000A" w:space="0" w:sz="6" w:val="single"/>
               <w:left w:color="00000A" w:space="0" w:sz="6" w:val="single"/>
@@ -287,7 +287,7 @@
             </w:tcBorders>
             <w:shd w:fill="CCCCCC" w:val="clear"/>
             <w:tcMar>
-              <w:left w:type="dxa" w:w="100"/>
+              <w:left w:type="dxa" w:w="92"/>
             </w:tcMar>
           </w:tcPr>
           <w:p>
@@ -315,7 +315,7 @@
         </w:trPr>
         <w:tc>
           <w:tcPr>
-            <w:tcW w:type="dxa" w:w="1350"/>
+            <w:tcW w:type="dxa" w:w="1349"/>
             <w:tcBorders>
               <w:top w:color="00000A" w:space="0" w:sz="6" w:val="single"/>
               <w:left w:color="00000A" w:space="0" w:sz="6" w:val="single"/>
@@ -324,7 +324,7 @@
             </w:tcBorders>
             <w:shd w:fill="FFFFFF" w:val="clear"/>
             <w:tcMar>
-              <w:left w:type="dxa" w:w="100"/>
+              <w:left w:type="dxa" w:w="92"/>
             </w:tcMar>
           </w:tcPr>
           <w:p>
@@ -345,7 +345,7 @@
         </w:tc>
         <w:tc>
           <w:tcPr>
-            <w:tcW w:type="dxa" w:w="1331"/>
+            <w:tcW w:type="dxa" w:w="1330"/>
             <w:tcBorders>
               <w:top w:color="00000A" w:space="0" w:sz="6" w:val="single"/>
               <w:left w:color="00000A" w:space="0" w:sz="6" w:val="single"/>
@@ -354,7 +354,7 @@
             </w:tcBorders>
             <w:shd w:fill="FFFFFF" w:val="clear"/>
             <w:tcMar>
-              <w:left w:type="dxa" w:w="100"/>
+              <w:left w:type="dxa" w:w="92"/>
             </w:tcMar>
           </w:tcPr>
           <w:p>
@@ -375,7 +375,7 @@
         </w:tc>
         <w:tc>
           <w:tcPr>
-            <w:tcW w:type="dxa" w:w="7219"/>
+            <w:tcW w:type="dxa" w:w="7221"/>
             <w:tcBorders>
               <w:top w:color="00000A" w:space="0" w:sz="6" w:val="single"/>
               <w:left w:color="00000A" w:space="0" w:sz="6" w:val="single"/>
@@ -384,7 +384,7 @@
             </w:tcBorders>
             <w:shd w:fill="FFFFFF" w:val="clear"/>
             <w:tcMar>
-              <w:left w:type="dxa" w:w="100"/>
+              <w:left w:type="dxa" w:w="92"/>
             </w:tcMar>
           </w:tcPr>
           <w:p>
@@ -410,7 +410,7 @@
         </w:trPr>
         <w:tc>
           <w:tcPr>
-            <w:tcW w:type="dxa" w:w="1350"/>
+            <w:tcW w:type="dxa" w:w="1349"/>
             <w:tcBorders>
               <w:top w:color="00000A" w:space="0" w:sz="6" w:val="single"/>
               <w:left w:color="00000A" w:space="0" w:sz="6" w:val="single"/>
@@ -419,7 +419,7 @@
             </w:tcBorders>
             <w:shd w:fill="FFFFFF" w:val="clear"/>
             <w:tcMar>
-              <w:left w:type="dxa" w:w="100"/>
+              <w:left w:type="dxa" w:w="92"/>
             </w:tcMar>
           </w:tcPr>
           <w:p>
@@ -440,7 +440,7 @@
         </w:tc>
         <w:tc>
           <w:tcPr>
-            <w:tcW w:type="dxa" w:w="1331"/>
+            <w:tcW w:type="dxa" w:w="1330"/>
             <w:tcBorders>
               <w:top w:color="00000A" w:space="0" w:sz="6" w:val="single"/>
               <w:left w:color="00000A" w:space="0" w:sz="6" w:val="single"/>
@@ -449,7 +449,7 @@
             </w:tcBorders>
             <w:shd w:fill="FFFFFF" w:val="clear"/>
             <w:tcMar>
-              <w:left w:type="dxa" w:w="100"/>
+              <w:left w:type="dxa" w:w="92"/>
             </w:tcMar>
           </w:tcPr>
           <w:p>
@@ -470,7 +470,7 @@
         </w:tc>
         <w:tc>
           <w:tcPr>
-            <w:tcW w:type="dxa" w:w="7219"/>
+            <w:tcW w:type="dxa" w:w="7221"/>
             <w:tcBorders>
               <w:top w:color="00000A" w:space="0" w:sz="6" w:val="single"/>
               <w:left w:color="00000A" w:space="0" w:sz="6" w:val="single"/>
@@ -479,7 +479,7 @@
             </w:tcBorders>
             <w:shd w:fill="FFFFFF" w:val="clear"/>
             <w:tcMar>
-              <w:left w:type="dxa" w:w="100"/>
+              <w:left w:type="dxa" w:w="92"/>
             </w:tcMar>
           </w:tcPr>
           <w:p>
@@ -505,7 +505,7 @@
         </w:trPr>
         <w:tc>
           <w:tcPr>
-            <w:tcW w:type="dxa" w:w="1350"/>
+            <w:tcW w:type="dxa" w:w="1349"/>
             <w:tcBorders>
               <w:top w:color="00000A" w:space="0" w:sz="6" w:val="single"/>
               <w:left w:color="00000A" w:space="0" w:sz="6" w:val="single"/>
@@ -514,7 +514,7 @@
             </w:tcBorders>
             <w:shd w:fill="FFFFFF" w:val="clear"/>
             <w:tcMar>
-              <w:left w:type="dxa" w:w="100"/>
+              <w:left w:type="dxa" w:w="92"/>
             </w:tcMar>
           </w:tcPr>
           <w:p>
@@ -535,7 +535,7 @@
         </w:tc>
         <w:tc>
           <w:tcPr>
-            <w:tcW w:type="dxa" w:w="1331"/>
+            <w:tcW w:type="dxa" w:w="1330"/>
             <w:tcBorders>
               <w:top w:color="00000A" w:space="0" w:sz="6" w:val="single"/>
               <w:left w:color="00000A" w:space="0" w:sz="6" w:val="single"/>
@@ -544,7 +544,7 @@
             </w:tcBorders>
             <w:shd w:fill="FFFFFF" w:val="clear"/>
             <w:tcMar>
-              <w:left w:type="dxa" w:w="100"/>
+              <w:left w:type="dxa" w:w="92"/>
             </w:tcMar>
           </w:tcPr>
           <w:p>
@@ -565,7 +565,7 @@
         </w:tc>
         <w:tc>
           <w:tcPr>
-            <w:tcW w:type="dxa" w:w="7219"/>
+            <w:tcW w:type="dxa" w:w="7221"/>
             <w:tcBorders>
               <w:top w:color="00000A" w:space="0" w:sz="6" w:val="single"/>
               <w:left w:color="00000A" w:space="0" w:sz="6" w:val="single"/>
@@ -574,7 +574,7 @@
             </w:tcBorders>
             <w:shd w:fill="FFFFFF" w:val="clear"/>
             <w:tcMar>
-              <w:left w:type="dxa" w:w="100"/>
+              <w:left w:type="dxa" w:w="92"/>
             </w:tcMar>
           </w:tcPr>
           <w:p>
@@ -600,7 +600,7 @@
         </w:trPr>
         <w:tc>
           <w:tcPr>
-            <w:tcW w:type="dxa" w:w="1350"/>
+            <w:tcW w:type="dxa" w:w="1349"/>
             <w:tcBorders>
               <w:top w:color="00000A" w:space="0" w:sz="6" w:val="single"/>
               <w:left w:color="00000A" w:space="0" w:sz="6" w:val="single"/>
@@ -609,7 +609,7 @@
             </w:tcBorders>
             <w:shd w:fill="FFFFFF" w:val="clear"/>
             <w:tcMar>
-              <w:left w:type="dxa" w:w="100"/>
+              <w:left w:type="dxa" w:w="92"/>
             </w:tcMar>
           </w:tcPr>
           <w:p>
@@ -630,7 +630,7 @@
         </w:tc>
         <w:tc>
           <w:tcPr>
-            <w:tcW w:type="dxa" w:w="1331"/>
+            <w:tcW w:type="dxa" w:w="1330"/>
             <w:tcBorders>
               <w:top w:color="00000A" w:space="0" w:sz="6" w:val="single"/>
               <w:left w:color="00000A" w:space="0" w:sz="6" w:val="single"/>
@@ -639,7 +639,7 @@
             </w:tcBorders>
             <w:shd w:fill="FFFFFF" w:val="clear"/>
             <w:tcMar>
-              <w:left w:type="dxa" w:w="100"/>
+              <w:left w:type="dxa" w:w="92"/>
             </w:tcMar>
           </w:tcPr>
           <w:p>
@@ -660,7 +660,7 @@
         </w:tc>
         <w:tc>
           <w:tcPr>
-            <w:tcW w:type="dxa" w:w="7219"/>
+            <w:tcW w:type="dxa" w:w="7221"/>
             <w:tcBorders>
               <w:top w:color="00000A" w:space="0" w:sz="6" w:val="single"/>
               <w:left w:color="00000A" w:space="0" w:sz="6" w:val="single"/>
@@ -669,7 +669,7 @@
             </w:tcBorders>
             <w:shd w:fill="FFFFFF" w:val="clear"/>
             <w:tcMar>
-              <w:left w:type="dxa" w:w="100"/>
+              <w:left w:type="dxa" w:w="92"/>
             </w:tcMar>
           </w:tcPr>
           <w:p>
@@ -695,7 +695,7 @@
         </w:trPr>
         <w:tc>
           <w:tcPr>
-            <w:tcW w:type="dxa" w:w="1350"/>
+            <w:tcW w:type="dxa" w:w="1349"/>
             <w:tcBorders>
               <w:top w:color="00000A" w:space="0" w:sz="6" w:val="single"/>
               <w:left w:color="00000A" w:space="0" w:sz="6" w:val="single"/>
@@ -704,7 +704,7 @@
             </w:tcBorders>
             <w:shd w:fill="FFFFFF" w:val="clear"/>
             <w:tcMar>
-              <w:left w:type="dxa" w:w="100"/>
+              <w:left w:type="dxa" w:w="92"/>
             </w:tcMar>
           </w:tcPr>
           <w:p>
@@ -725,7 +725,7 @@
         </w:tc>
         <w:tc>
           <w:tcPr>
-            <w:tcW w:type="dxa" w:w="1331"/>
+            <w:tcW w:type="dxa" w:w="1330"/>
             <w:tcBorders>
               <w:top w:color="00000A" w:space="0" w:sz="6" w:val="single"/>
               <w:left w:color="00000A" w:space="0" w:sz="6" w:val="single"/>
@@ -734,7 +734,7 @@
             </w:tcBorders>
             <w:shd w:fill="FFFFFF" w:val="clear"/>
             <w:tcMar>
-              <w:left w:type="dxa" w:w="100"/>
+              <w:left w:type="dxa" w:w="92"/>
             </w:tcMar>
           </w:tcPr>
           <w:p>
@@ -755,7 +755,7 @@
         </w:tc>
         <w:tc>
           <w:tcPr>
-            <w:tcW w:type="dxa" w:w="7219"/>
+            <w:tcW w:type="dxa" w:w="7221"/>
             <w:tcBorders>
               <w:top w:color="00000A" w:space="0" w:sz="6" w:val="single"/>
               <w:left w:color="00000A" w:space="0" w:sz="6" w:val="single"/>
@@ -764,7 +764,7 @@
             </w:tcBorders>
             <w:shd w:fill="FFFFFF" w:val="clear"/>
             <w:tcMar>
-              <w:left w:type="dxa" w:w="100"/>
+              <w:left w:type="dxa" w:w="92"/>
             </w:tcMar>
           </w:tcPr>
           <w:p>
@@ -790,7 +790,7 @@
         </w:trPr>
         <w:tc>
           <w:tcPr>
-            <w:tcW w:type="dxa" w:w="1350"/>
+            <w:tcW w:type="dxa" w:w="1349"/>
             <w:tcBorders>
               <w:top w:color="00000A" w:space="0" w:sz="6" w:val="single"/>
               <w:left w:color="00000A" w:space="0" w:sz="6" w:val="single"/>
@@ -799,7 +799,7 @@
             </w:tcBorders>
             <w:shd w:fill="FFFFFF" w:val="clear"/>
             <w:tcMar>
-              <w:left w:type="dxa" w:w="100"/>
+              <w:left w:type="dxa" w:w="92"/>
             </w:tcMar>
           </w:tcPr>
           <w:p>
@@ -810,12 +810,13 @@
             </w:pPr>
             <w:r>
               <w:rPr/>
+              <w:t>2.2</w:t>
             </w:r>
           </w:p>
         </w:tc>
         <w:tc>
           <w:tcPr>
-            <w:tcW w:type="dxa" w:w="1331"/>
+            <w:tcW w:type="dxa" w:w="1330"/>
             <w:tcBorders>
               <w:top w:color="00000A" w:space="0" w:sz="6" w:val="single"/>
               <w:left w:color="00000A" w:space="0" w:sz="6" w:val="single"/>
@@ -824,7 +825,7 @@
             </w:tcBorders>
             <w:shd w:fill="FFFFFF" w:val="clear"/>
             <w:tcMar>
-              <w:left w:type="dxa" w:w="100"/>
+              <w:left w:type="dxa" w:w="92"/>
             </w:tcMar>
           </w:tcPr>
           <w:p>
@@ -835,12 +836,13 @@
             </w:pPr>
             <w:r>
               <w:rPr/>
+              <w:t>13.11.2013</w:t>
             </w:r>
           </w:p>
         </w:tc>
         <w:tc>
           <w:tcPr>
-            <w:tcW w:type="dxa" w:w="7219"/>
+            <w:tcW w:type="dxa" w:w="7221"/>
             <w:tcBorders>
               <w:top w:color="00000A" w:space="0" w:sz="6" w:val="single"/>
               <w:left w:color="00000A" w:space="0" w:sz="6" w:val="single"/>
@@ -849,7 +851,7 @@
             </w:tcBorders>
             <w:shd w:fill="FFFFFF" w:val="clear"/>
             <w:tcMar>
-              <w:left w:type="dxa" w:w="100"/>
+              <w:left w:type="dxa" w:w="92"/>
             </w:tcMar>
           </w:tcPr>
           <w:p>
@@ -860,6 +862,7 @@
             </w:pPr>
             <w:r>
               <w:rPr/>
+              <w:t>Minor corrections</w:t>
             </w:r>
           </w:p>
         </w:tc>
@@ -877,7 +880,7 @@
     </w:p>
     <w:p>
       <w:pPr>
-        <w:pStyle w:val="style55"/>
+        <w:pStyle w:val="style61"/>
         <w:tabs>
           <w:tab w:leader="none" w:pos="720" w:val="left"/>
           <w:tab w:leader="underscore" w:pos="7920" w:val="right"/>
@@ -894,7 +897,7 @@
     </w:p>
     <w:p>
       <w:pPr>
-        <w:pStyle w:val="style55"/>
+        <w:pStyle w:val="style61"/>
         <w:tabs>
           <w:tab w:leader="none" w:pos="720" w:val="left"/>
           <w:tab w:leader="underscore" w:pos="7920" w:val="right"/>
@@ -911,7 +914,7 @@
     </w:p>
     <w:p>
       <w:pPr>
-        <w:pStyle w:val="style55"/>
+        <w:pStyle w:val="style61"/>
         <w:tabs>
           <w:tab w:leader="none" w:pos="720" w:val="left"/>
           <w:tab w:leader="underscore" w:pos="7920" w:val="right"/>
@@ -928,7 +931,7 @@
     </w:p>
     <w:p>
       <w:pPr>
-        <w:pStyle w:val="style55"/>
+        <w:pStyle w:val="style61"/>
         <w:tabs>
           <w:tab w:leader="none" w:pos="720" w:val="left"/>
           <w:tab w:leader="underscore" w:pos="7920" w:val="right"/>
@@ -945,7 +948,7 @@
     </w:p>
     <w:p>
       <w:pPr>
-        <w:pStyle w:val="style55"/>
+        <w:pStyle w:val="style61"/>
         <w:ind w:hanging="0" w:left="0" w:right="0"/>
         <w:jc w:val="both"/>
         <w:rPr>
@@ -963,7 +966,7 @@
     </w:p>
     <w:p>
       <w:pPr>
-        <w:pStyle w:val="style55"/>
+        <w:pStyle w:val="style61"/>
         <w:tabs>
           <w:tab w:leader="none" w:pos="720" w:val="left"/>
           <w:tab w:leader="underscore" w:pos="7920" w:val="right"/>
@@ -980,7 +983,7 @@
     </w:p>
     <w:p>
       <w:pPr>
-        <w:pStyle w:val="style69"/>
+        <w:pStyle w:val="style75"/>
         <w:pageBreakBefore/>
         <w:jc w:val="both"/>
         <w:rPr>
@@ -1000,7 +1003,7 @@
     </w:p>
     <w:p>
       <w:pPr>
-        <w:pStyle w:val="style53"/>
+        <w:pStyle w:val="style59"/>
         <w:tabs>
           <w:tab w:leader="none" w:pos="4320" w:val="center"/>
           <w:tab w:leader="none" w:pos="8640" w:val="right"/>
@@ -1014,7 +1017,21 @@
     </w:p>
     <w:p>
       <w:pPr>
-        <w:pStyle w:val="style53"/>
+        <w:pStyle w:val="style59"/>
+        <w:tabs>
+          <w:tab w:leader="none" w:pos="4320" w:val="center"/>
+          <w:tab w:leader="none" w:pos="8640" w:val="right"/>
+          <w:tab w:leader="none" w:pos="9450" w:val="right"/>
+        </w:tabs>
+        <w:rPr/>
+      </w:pPr>
+      <w:r>
+        <w:rPr/>
+      </w:r>
+    </w:p>
+    <w:p>
+      <w:pPr>
+        <w:pStyle w:val="style59"/>
         <w:tabs>
           <w:tab w:leader="none" w:pos="4320" w:val="center"/>
           <w:tab w:leader="none" w:pos="8640" w:val="right"/>
@@ -1037,19 +1054,14 @@
           <w:pgNumType w:fmt="decimal"/>
           <w:formProt w:val="false"/>
           <w:textDirection w:val="lrTb"/>
-          <w:docGrid w:charSpace="12288" w:linePitch="360" w:type="default"/>
+          <w:docGrid w:charSpace="16384" w:linePitch="360" w:type="default"/>
         </w:sectPr>
       </w:pPr>
     </w:p>
     <w:p>
       <w:pPr>
-        <w:pStyle w:val="style56"/>
-        <w:tabs>
-          <w:tab w:leader="dot" w:pos="9450" w:val="right"/>
-        </w:tabs>
-        <w:rPr>
-          <w:rStyle w:val="style44"/>
-        </w:rPr>
+        <w:pStyle w:val="style53"/>
+        <w:rPr/>
       </w:pPr>
       <w:r>
         <w:fldChar w:fldCharType="begin"/>
@@ -1060,436 +1072,9 @@
       <w:r>
         <w:fldChar w:fldCharType="separate"/>
       </w:r>
-      <w:hyperlink w:anchor="__RefHeading__1213_1332008461">
-        <w:r>
-          <w:rPr>
-            <w:rStyle w:val="style44"/>
-          </w:rPr>
-          <w:t>1.1Purpose</w:t>
-          <w:tab/>
-          <w:t>4</w:t>
-        </w:r>
-      </w:hyperlink>
-    </w:p>
-    <w:p>
-      <w:pPr>
-        <w:pStyle w:val="style56"/>
-        <w:tabs>
-          <w:tab w:leader="dot" w:pos="9450" w:val="right"/>
-        </w:tabs>
-        <w:rPr>
-          <w:rStyle w:val="style44"/>
-        </w:rPr>
-      </w:pPr>
-      <w:hyperlink w:anchor="__RefHeading__1215_1332008461">
-        <w:r>
-          <w:rPr>
-            <w:rStyle w:val="style44"/>
-          </w:rPr>
-          <w:t>1.2Stakeholders</w:t>
-          <w:tab/>
-          <w:t>4</w:t>
-        </w:r>
-      </w:hyperlink>
-    </w:p>
-    <w:p>
-      <w:pPr>
-        <w:pStyle w:val="style56"/>
-        <w:tabs>
-          <w:tab w:leader="dot" w:pos="9450" w:val="right"/>
-        </w:tabs>
-        <w:rPr>
-          <w:rStyle w:val="style44"/>
-        </w:rPr>
-      </w:pPr>
-      <w:hyperlink w:anchor="__RefHeading__1217_1332008461">
-        <w:r>
-          <w:rPr>
-            <w:rStyle w:val="style44"/>
-          </w:rPr>
-          <w:t>1.3System overview</w:t>
-          <w:tab/>
-          <w:t>4</w:t>
-        </w:r>
-      </w:hyperlink>
-    </w:p>
-    <w:p>
-      <w:pPr>
-        <w:pStyle w:val="style56"/>
-        <w:tabs>
-          <w:tab w:leader="dot" w:pos="9450" w:val="right"/>
-        </w:tabs>
-        <w:rPr>
-          <w:rStyle w:val="style44"/>
-        </w:rPr>
-      </w:pPr>
-      <w:hyperlink w:anchor="__RefHeading__1219_1332008461">
-        <w:r>
-          <w:rPr>
-            <w:rStyle w:val="style44"/>
-          </w:rPr>
-          <w:t>1.4References</w:t>
-          <w:tab/>
-          <w:t>6</w:t>
-        </w:r>
-      </w:hyperlink>
-    </w:p>
-    <w:p>
-      <w:pPr>
-        <w:pStyle w:val="style56"/>
-        <w:tabs>
-          <w:tab w:leader="dot" w:pos="9450" w:val="right"/>
-        </w:tabs>
-        <w:rPr>
-          <w:rStyle w:val="style44"/>
-        </w:rPr>
-      </w:pPr>
-      <w:hyperlink w:anchor="__RefHeading__1223_1332008461">
-        <w:r>
-          <w:rPr>
-            <w:rStyle w:val="style44"/>
-          </w:rPr>
-          <w:t>2.1Use cases</w:t>
-          <w:tab/>
-          <w:t>7</w:t>
-        </w:r>
-      </w:hyperlink>
-    </w:p>
-    <w:p>
-      <w:pPr>
-        <w:pStyle w:val="style57"/>
-        <w:tabs>
-          <w:tab w:leader="dot" w:pos="9450" w:val="right"/>
-        </w:tabs>
-        <w:rPr>
-          <w:rStyle w:val="style44"/>
-        </w:rPr>
-      </w:pPr>
-      <w:hyperlink w:anchor="__RefHeading__1225_1332008461">
-        <w:r>
-          <w:rPr>
-            <w:rStyle w:val="style44"/>
-          </w:rPr>
-          <w:t>2.1.1List of all mensas</w:t>
-          <w:tab/>
-          <w:t>8</w:t>
-        </w:r>
-      </w:hyperlink>
-    </w:p>
-    <w:p>
-      <w:pPr>
-        <w:pStyle w:val="style57"/>
-        <w:tabs>
-          <w:tab w:leader="dot" w:pos="9450" w:val="right"/>
-        </w:tabs>
-        <w:rPr>
-          <w:rStyle w:val="style44"/>
-        </w:rPr>
-      </w:pPr>
-      <w:hyperlink w:anchor="__RefHeading__1227_1332008461">
-        <w:r>
-          <w:rPr>
-            <w:rStyle w:val="style44"/>
-          </w:rPr>
-          <w:t>2.1.2Details about menu of current day</w:t>
-          <w:tab/>
-          <w:t>10</w:t>
-        </w:r>
-      </w:hyperlink>
-    </w:p>
-    <w:p>
-      <w:pPr>
-        <w:pStyle w:val="style57"/>
-        <w:tabs>
-          <w:tab w:leader="dot" w:pos="9450" w:val="right"/>
-        </w:tabs>
-        <w:rPr>
-          <w:rStyle w:val="style44"/>
-        </w:rPr>
-      </w:pPr>
-      <w:hyperlink w:anchor="__RefHeading__1229_1332008461">
-        <w:r>
-          <w:rPr>
-            <w:rStyle w:val="style44"/>
-          </w:rPr>
-          <w:t>2.1.3Details about menu of the current week</w:t>
-          <w:tab/>
-          <w:t>12</w:t>
-        </w:r>
-      </w:hyperlink>
-    </w:p>
-    <w:p>
-      <w:pPr>
-        <w:pStyle w:val="style57"/>
-        <w:tabs>
-          <w:tab w:leader="dot" w:pos="9450" w:val="right"/>
-        </w:tabs>
-        <w:rPr>
-          <w:rStyle w:val="style44"/>
-        </w:rPr>
-      </w:pPr>
-      <w:hyperlink w:anchor="__RefHeading__1231_1332008461">
-        <w:r>
-          <w:rPr>
-            <w:rStyle w:val="style44"/>
-          </w:rPr>
-          <w:t>2.1.4Find closest mensa</w:t>
-          <w:tab/>
-          <w:t>14</w:t>
-        </w:r>
-      </w:hyperlink>
-    </w:p>
-    <w:p>
-      <w:pPr>
-        <w:pStyle w:val="style57"/>
-        <w:tabs>
-          <w:tab w:leader="dot" w:pos="9450" w:val="right"/>
-        </w:tabs>
-        <w:rPr>
-          <w:rStyle w:val="style44"/>
-        </w:rPr>
-      </w:pPr>
-      <w:hyperlink w:anchor="__RefHeading__1233_1332008461">
-        <w:r>
-          <w:rPr>
-            <w:rStyle w:val="style44"/>
-          </w:rPr>
-          <w:t>2.1.5Way to reach a given mensa</w:t>
-          <w:tab/>
-          <w:t>17</w:t>
-        </w:r>
-      </w:hyperlink>
-    </w:p>
-    <w:p>
-      <w:pPr>
-        <w:pStyle w:val="style57"/>
-        <w:tabs>
-          <w:tab w:leader="dot" w:pos="9450" w:val="right"/>
-        </w:tabs>
-        <w:rPr>
-          <w:rStyle w:val="style44"/>
-        </w:rPr>
-      </w:pPr>
-      <w:hyperlink w:anchor="__RefHeading__1235_1332008461">
-        <w:r>
-          <w:rPr>
-            <w:rStyle w:val="style44"/>
-          </w:rPr>
-          <w:t>2.1.6See current day menu of favorite canteen</w:t>
-          <w:tab/>
-          <w:t>19</w:t>
-        </w:r>
-      </w:hyperlink>
-    </w:p>
-    <w:p>
-      <w:pPr>
-        <w:pStyle w:val="style57"/>
-        <w:tabs>
-          <w:tab w:leader="dot" w:pos="9450" w:val="right"/>
-        </w:tabs>
-        <w:rPr>
-          <w:rStyle w:val="style44"/>
-        </w:rPr>
-      </w:pPr>
-      <w:hyperlink w:anchor="__RefHeading__1237_1332008461">
-        <w:r>
-          <w:rPr>
-            <w:rStyle w:val="style44"/>
-          </w:rPr>
-          <w:t>2.1.7Get notified if menu matches some criteria in my favorite canteen</w:t>
-          <w:tab/>
-          <w:t>21</w:t>
-        </w:r>
-      </w:hyperlink>
-    </w:p>
-    <w:p>
-      <w:pPr>
-        <w:pStyle w:val="style57"/>
-        <w:tabs>
-          <w:tab w:leader="dot" w:pos="9450" w:val="right"/>
-        </w:tabs>
-        <w:rPr>
-          <w:rStyle w:val="style44"/>
-        </w:rPr>
-      </w:pPr>
-      <w:hyperlink w:anchor="__RefHeading__1239_1332008461">
-        <w:r>
-          <w:rPr>
-            <w:rStyle w:val="style44"/>
-          </w:rPr>
-          <w:t>2.1.8Read English translation of a menu</w:t>
-          <w:tab/>
-          <w:t>24</w:t>
-        </w:r>
-      </w:hyperlink>
-    </w:p>
-    <w:p>
-      <w:pPr>
-        <w:pStyle w:val="style57"/>
-        <w:tabs>
-          <w:tab w:leader="dot" w:pos="9450" w:val="right"/>
-        </w:tabs>
-        <w:rPr>
-          <w:rStyle w:val="style44"/>
-        </w:rPr>
-      </w:pPr>
-      <w:hyperlink w:anchor="__RefHeading__1243_1332008461">
-        <w:r>
-          <w:rPr>
-            <w:rStyle w:val="style44"/>
-          </w:rPr>
-          <w:t>2.1.9Share a menu, where I plan to go for lunch</w:t>
-          <w:tab/>
-          <w:t>26</w:t>
-        </w:r>
-      </w:hyperlink>
-    </w:p>
-    <w:p>
-      <w:pPr>
-        <w:pStyle w:val="style57"/>
-        <w:tabs>
-          <w:tab w:leader="dot" w:pos="9450" w:val="right"/>
-        </w:tabs>
-        <w:rPr>
-          <w:rStyle w:val="style44"/>
-        </w:rPr>
-      </w:pPr>
-      <w:hyperlink w:anchor="__RefHeading__1245_1332008461">
-        <w:r>
-          <w:rPr>
-            <w:rStyle w:val="style44"/>
-          </w:rPr>
-          <w:t>2.1.10Rate menu I have eaten</w:t>
-          <w:tab/>
-          <w:t>28</w:t>
-        </w:r>
-      </w:hyperlink>
-    </w:p>
-    <w:p>
-      <w:pPr>
-        <w:pStyle w:val="style57"/>
-        <w:tabs>
-          <w:tab w:leader="dot" w:pos="9450" w:val="right"/>
-        </w:tabs>
-        <w:rPr>
-          <w:rStyle w:val="style44"/>
-        </w:rPr>
-      </w:pPr>
-      <w:hyperlink w:anchor="__RefHeading__1247_1332008461">
-        <w:r>
-          <w:rPr>
-            <w:rStyle w:val="style44"/>
-          </w:rPr>
-          <w:t>2.1.11Check how people rated a certain menu</w:t>
-          <w:tab/>
-          <w:t>30</w:t>
-        </w:r>
-      </w:hyperlink>
-    </w:p>
-    <w:p>
-      <w:pPr>
-        <w:pStyle w:val="style56"/>
-        <w:tabs>
-          <w:tab w:leader="dot" w:pos="9450" w:val="right"/>
-        </w:tabs>
-        <w:rPr>
-          <w:rStyle w:val="style44"/>
-        </w:rPr>
-      </w:pPr>
-      <w:hyperlink w:anchor="__RefHeading__1249_1332008461">
-        <w:r>
-          <w:rPr>
-            <w:rStyle w:val="style44"/>
-          </w:rPr>
-          <w:t>2.2Actor characteristics</w:t>
-          <w:tab/>
-          <w:t>33</w:t>
-        </w:r>
-      </w:hyperlink>
-    </w:p>
-    <w:p>
-      <w:pPr>
-        <w:pStyle w:val="style56"/>
-        <w:tabs>
-          <w:tab w:leader="dot" w:pos="9450" w:val="right"/>
-        </w:tabs>
-        <w:rPr>
-          <w:rStyle w:val="style44"/>
-        </w:rPr>
-      </w:pPr>
-      <w:hyperlink w:anchor="__RefHeading__1253_1332008461">
-        <w:r>
-          <w:rPr>
-            <w:rStyle w:val="style44"/>
-          </w:rPr>
-          <w:t>3.1Functional requirements</w:t>
-          <w:tab/>
-          <w:t>33</w:t>
-        </w:r>
-      </w:hyperlink>
-    </w:p>
-    <w:p>
-      <w:pPr>
-        <w:pStyle w:val="style57"/>
-        <w:tabs>
-          <w:tab w:leader="dot" w:pos="9450" w:val="right"/>
-        </w:tabs>
-        <w:rPr>
-          <w:rStyle w:val="style44"/>
-        </w:rPr>
-      </w:pPr>
-      <w:hyperlink w:anchor="__RefHeading__1255_1332008461">
-        <w:r>
-          <w:rPr>
-            <w:rStyle w:val="style44"/>
-          </w:rPr>
-          <w:t>3.1.1Client</w:t>
-          <w:tab/>
-          <w:t>33</w:t>
-        </w:r>
-      </w:hyperlink>
-    </w:p>
-    <w:p>
-      <w:pPr>
-        <w:pStyle w:val="style57"/>
-        <w:tabs>
-          <w:tab w:leader="dot" w:pos="9450" w:val="right"/>
-        </w:tabs>
-        <w:rPr>
-          <w:rStyle w:val="style44"/>
-        </w:rPr>
-      </w:pPr>
-      <w:hyperlink w:anchor="__RefHeading__1257_1332008461">
-        <w:r>
-          <w:rPr>
-            <w:rStyle w:val="style44"/>
-          </w:rPr>
-          <w:t>3.1.2Server</w:t>
-          <w:tab/>
-          <w:t>35</w:t>
-        </w:r>
-      </w:hyperlink>
-    </w:p>
-    <w:p>
-      <w:pPr>
-        <w:pStyle w:val="style56"/>
-        <w:tabs>
-          <w:tab w:leader="dot" w:pos="9450" w:val="right"/>
-        </w:tabs>
-        <w:rPr>
-          <w:rStyle w:val="style44"/>
-        </w:rPr>
-      </w:pPr>
-      <w:hyperlink w:anchor="__RefHeading__1259_1332008461">
-        <w:r>
-          <w:rPr>
-            <w:rStyle w:val="style44"/>
-          </w:rPr>
-          <w:t>3.2Non-functional requirements</w:t>
-          <w:tab/>
-          <w:t>35</w:t>
-        </w:r>
-      </w:hyperlink>
+      <w:r>
+        <w:rPr/>
+      </w:r>
       <w:r>
         <w:fldChar w:fldCharType="end"/>
       </w:r>
@@ -1502,15 +1087,15 @@
           <w:pgMar w:bottom="900" w:footer="390" w:gutter="0" w:header="720" w:left="1440" w:right="1350" w:top="900"/>
           <w:formProt/>
           <w:textDirection w:val="lrTb"/>
-          <w:docGrid w:charSpace="12288" w:linePitch="360" w:type="default"/>
+          <w:docGrid w:charSpace="16384" w:linePitch="360" w:type="default"/>
         </w:sectPr>
       </w:pPr>
     </w:p>
     <w:p>
       <w:pPr>
-        <w:pStyle w:val="style56"/>
+        <w:pStyle w:val="style62"/>
         <w:tabs>
-          <w:tab w:leader="dot" w:pos="9690" w:val="right"/>
+          <w:tab w:leader="dot" w:pos="9450" w:val="right"/>
           <w:tab w:leader="dot" w:pos="10169" w:val="right"/>
         </w:tabs>
         <w:rPr/>
@@ -1538,15 +1123,15 @@
           <w:pgMar w:bottom="900" w:footer="390" w:gutter="0" w:header="720" w:left="1440" w:right="1350" w:top="900"/>
           <w:formProt w:val="false"/>
           <w:textDirection w:val="lrTb"/>
-          <w:docGrid w:charSpace="12288" w:linePitch="360" w:type="default"/>
+          <w:docGrid w:charSpace="16384" w:linePitch="360" w:type="default"/>
         </w:sectPr>
       </w:pPr>
     </w:p>
     <w:p>
       <w:pPr>
-        <w:pStyle w:val="style56"/>
+        <w:pStyle w:val="style62"/>
         <w:tabs>
-          <w:tab w:leader="dot" w:pos="9930" w:val="right"/>
+          <w:tab w:leader="dot" w:pos="9690" w:val="right"/>
           <w:tab w:leader="dot" w:pos="10169" w:val="right"/>
         </w:tabs>
         <w:rPr/>
@@ -1583,7 +1168,61 @@
           <w:pgMar w:bottom="900" w:footer="390" w:gutter="0" w:header="720" w:left="1440" w:right="1350" w:top="900"/>
           <w:formProt w:val="false"/>
           <w:textDirection w:val="lrTb"/>
-          <w:docGrid w:charSpace="12288" w:linePitch="360" w:type="default"/>
+          <w:docGrid w:charSpace="16384" w:linePitch="360" w:type="default"/>
+        </w:sectPr>
+      </w:pPr>
+    </w:p>
+    <w:p>
+      <w:pPr>
+        <w:pStyle w:val="style62"/>
+        <w:tabs>
+          <w:tab w:leader="dot" w:pos="9930" w:val="right"/>
+          <w:tab w:leader="dot" w:pos="10169" w:val="right"/>
+        </w:tabs>
+        <w:rPr/>
+      </w:pPr>
+      <w:hyperlink w:anchor="__RefHeading__1259_1332008461">
+        <w:r>
+          <w:rPr/>
+        </w:r>
+      </w:hyperlink>
+    </w:p>
+    <w:p>
+      <w:pPr>
+        <w:pStyle w:val="style0"/>
+        <w:rPr/>
+      </w:pPr>
+      <w:r>
+        <w:rPr/>
+      </w:r>
+    </w:p>
+    <w:p>
+      <w:pPr>
+        <w:pStyle w:val="style0"/>
+        <w:rPr/>
+      </w:pPr>
+      <w:r>
+        <w:rPr/>
+      </w:r>
+    </w:p>
+    <w:p>
+      <w:pPr>
+        <w:pStyle w:val="style0"/>
+        <w:rPr/>
+      </w:pPr>
+      <w:r>
+        <w:rPr/>
+      </w:r>
+    </w:p>
+    <w:p>
+      <w:pPr>
+        <w:sectPr>
+          <w:type w:val="continuous"/>
+          <w:pgSz w:h="15840" w:w="12240"/>
+          <w:pgMar w:bottom="900" w:footer="390" w:gutter="0" w:header="720" w:left="1440" w:right="1350" w:top="900"/>
+          <w:formProt w:val="false"/>
+          <w:textDirection w:val="lrTb"/>
+          <w:docGrid w:charSpace="16384" w:linePitch="360" w:type="default"/>
         </w:sectPr>
       </w:pPr>
     </w:p>
@@ -1623,9 +1262,9 @@
         <w:jc w:val="both"/>
         <w:rPr/>
       </w:pPr>
-      <w:bookmarkStart w:id="0" w:name="_Toc221528081"/>
+      <w:bookmarkStart w:id="0" w:name="_Toc368994349"/>
       <w:bookmarkStart w:id="1" w:name="__RefHeading__1211_1332008461"/>
-      <w:bookmarkStart w:id="2" w:name="_Toc368994349"/>
+      <w:bookmarkStart w:id="2" w:name="_Toc221528081"/>
       <w:bookmarkEnd w:id="0"/>
       <w:bookmarkEnd w:id="1"/>
       <w:bookmarkEnd w:id="2"/>
@@ -1644,8 +1283,8 @@
         <w:jc w:val="both"/>
         <w:rPr/>
       </w:pPr>
-      <w:bookmarkStart w:id="3" w:name="_Toc368994350"/>
-      <w:bookmarkStart w:id="4" w:name="__RefHeading__1213_1332008461"/>
+      <w:bookmarkStart w:id="3" w:name="__RefHeading__1213_1332008461"/>
+      <w:bookmarkStart w:id="4" w:name="_Toc368994350"/>
       <w:bookmarkEnd w:id="3"/>
       <w:bookmarkEnd w:id="4"/>
       <w:r>
@@ -1717,8 +1356,8 @@
         <w:jc w:val="both"/>
         <w:rPr/>
       </w:pPr>
-      <w:bookmarkStart w:id="5" w:name="_Toc368994351"/>
-      <w:bookmarkStart w:id="6" w:name="__RefHeading__1215_1332008461"/>
+      <w:bookmarkStart w:id="5" w:name="__RefHeading__1215_1332008461"/>
+      <w:bookmarkStart w:id="6" w:name="_Toc368994351"/>
       <w:bookmarkEnd w:id="5"/>
       <w:bookmarkEnd w:id="6"/>
       <w:r>
@@ -1819,8 +1458,8 @@
         <w:jc w:val="both"/>
         <w:rPr/>
       </w:pPr>
-      <w:bookmarkStart w:id="7" w:name="_Toc368994352"/>
-      <w:bookmarkStart w:id="8" w:name="__RefHeading__1217_1332008461"/>
+      <w:bookmarkStart w:id="7" w:name="__RefHeading__1217_1332008461"/>
+      <w:bookmarkStart w:id="8" w:name="_Toc368994352"/>
       <w:bookmarkEnd w:id="7"/>
       <w:bookmarkEnd w:id="8"/>
       <w:r>
@@ -1849,7 +1488,7 @@
     </w:p>
     <w:p>
       <w:pPr>
-        <w:pStyle w:val="style64"/>
+        <w:pStyle w:val="style70"/>
         <w:numPr>
           <w:ilvl w:val="0"/>
           <w:numId w:val="58"/>
@@ -1887,7 +1526,7 @@
     </w:p>
     <w:p>
       <w:pPr>
-        <w:pStyle w:val="style64"/>
+        <w:pStyle w:val="style70"/>
         <w:numPr>
           <w:ilvl w:val="0"/>
           <w:numId w:val="58"/>
@@ -1902,7 +1541,7 @@
     </w:p>
     <w:p>
       <w:pPr>
-        <w:pStyle w:val="style64"/>
+        <w:pStyle w:val="style70"/>
         <w:jc w:val="both"/>
         <w:rPr/>
       </w:pPr>
@@ -1913,17 +1552,17 @@
     </w:p>
     <w:p>
       <w:pPr>
-        <w:pStyle w:val="style64"/>
-        <w:jc w:val="both"/>
-        <w:rPr/>
-      </w:pPr>
-      <w:r>
-        <w:rPr/>
-      </w:r>
-    </w:p>
-    <w:p>
-      <w:pPr>
-        <w:pStyle w:val="style64"/>
+        <w:pStyle w:val="style70"/>
+        <w:jc w:val="both"/>
+        <w:rPr/>
+      </w:pPr>
+      <w:r>
+        <w:rPr/>
+      </w:r>
+    </w:p>
+    <w:p>
+      <w:pPr>
+        <w:pStyle w:val="style70"/>
         <w:numPr>
           <w:ilvl w:val="0"/>
           <w:numId w:val="58"/>
@@ -1938,7 +1577,7 @@
     </w:p>
     <w:p>
       <w:pPr>
-        <w:pStyle w:val="style64"/>
+        <w:pStyle w:val="style70"/>
         <w:jc w:val="both"/>
         <w:rPr/>
       </w:pPr>
@@ -1949,17 +1588,17 @@
     </w:p>
     <w:p>
       <w:pPr>
-        <w:pStyle w:val="style64"/>
-        <w:jc w:val="both"/>
-        <w:rPr/>
-      </w:pPr>
-      <w:r>
-        <w:rPr/>
-      </w:r>
-    </w:p>
-    <w:p>
-      <w:pPr>
-        <w:pStyle w:val="style64"/>
+        <w:pStyle w:val="style70"/>
+        <w:jc w:val="both"/>
+        <w:rPr/>
+      </w:pPr>
+      <w:r>
+        <w:rPr/>
+      </w:r>
+    </w:p>
+    <w:p>
+      <w:pPr>
+        <w:pStyle w:val="style70"/>
         <w:numPr>
           <w:ilvl w:val="0"/>
           <w:numId w:val="58"/>
@@ -1974,7 +1613,7 @@
     </w:p>
     <w:p>
       <w:pPr>
-        <w:pStyle w:val="style64"/>
+        <w:pStyle w:val="style70"/>
         <w:jc w:val="both"/>
         <w:rPr/>
       </w:pPr>
@@ -1985,17 +1624,17 @@
     </w:p>
     <w:p>
       <w:pPr>
-        <w:pStyle w:val="style64"/>
-        <w:jc w:val="both"/>
-        <w:rPr/>
-      </w:pPr>
-      <w:r>
-        <w:rPr/>
-      </w:r>
-    </w:p>
-    <w:p>
-      <w:pPr>
-        <w:pStyle w:val="style64"/>
+        <w:pStyle w:val="style70"/>
+        <w:jc w:val="both"/>
+        <w:rPr/>
+      </w:pPr>
+      <w:r>
+        <w:rPr/>
+      </w:r>
+    </w:p>
+    <w:p>
+      <w:pPr>
+        <w:pStyle w:val="style70"/>
         <w:numPr>
           <w:ilvl w:val="0"/>
           <w:numId w:val="58"/>
@@ -2010,7 +1649,7 @@
     </w:p>
     <w:p>
       <w:pPr>
-        <w:pStyle w:val="style64"/>
+        <w:pStyle w:val="style70"/>
         <w:jc w:val="both"/>
         <w:rPr/>
       </w:pPr>
@@ -2021,17 +1660,17 @@
     </w:p>
     <w:p>
       <w:pPr>
-        <w:pStyle w:val="style64"/>
-        <w:jc w:val="both"/>
-        <w:rPr/>
-      </w:pPr>
-      <w:r>
-        <w:rPr/>
-      </w:r>
-    </w:p>
-    <w:p>
-      <w:pPr>
-        <w:pStyle w:val="style64"/>
+        <w:pStyle w:val="style70"/>
+        <w:jc w:val="both"/>
+        <w:rPr/>
+      </w:pPr>
+      <w:r>
+        <w:rPr/>
+      </w:r>
+    </w:p>
+    <w:p>
+      <w:pPr>
+        <w:pStyle w:val="style70"/>
         <w:numPr>
           <w:ilvl w:val="0"/>
           <w:numId w:val="58"/>
@@ -2046,17 +1685,17 @@
     </w:p>
     <w:p>
       <w:pPr>
-        <w:pStyle w:val="style64"/>
-        <w:jc w:val="both"/>
-        <w:rPr/>
-      </w:pPr>
-      <w:r>
-        <w:rPr/>
-      </w:r>
-    </w:p>
-    <w:p>
-      <w:pPr>
-        <w:pStyle w:val="style64"/>
+        <w:pStyle w:val="style70"/>
+        <w:jc w:val="both"/>
+        <w:rPr/>
+      </w:pPr>
+      <w:r>
+        <w:rPr/>
+      </w:r>
+    </w:p>
+    <w:p>
+      <w:pPr>
+        <w:pStyle w:val="style70"/>
         <w:numPr>
           <w:ilvl w:val="0"/>
           <w:numId w:val="58"/>
@@ -2094,7 +1733,7 @@
     </w:p>
     <w:p>
       <w:pPr>
-        <w:pStyle w:val="style64"/>
+        <w:pStyle w:val="style70"/>
         <w:numPr>
           <w:ilvl w:val="0"/>
           <w:numId w:val="58"/>
@@ -2109,7 +1748,7 @@
     </w:p>
     <w:p>
       <w:pPr>
-        <w:pStyle w:val="style64"/>
+        <w:pStyle w:val="style70"/>
         <w:jc w:val="both"/>
         <w:rPr/>
       </w:pPr>
@@ -2120,7 +1759,7 @@
     </w:p>
     <w:p>
       <w:pPr>
-        <w:pStyle w:val="style64"/>
+        <w:pStyle w:val="style70"/>
         <w:jc w:val="both"/>
         <w:rPr/>
       </w:pPr>
@@ -2131,17 +1770,17 @@
     </w:p>
     <w:p>
       <w:pPr>
-        <w:pStyle w:val="style64"/>
-        <w:jc w:val="both"/>
-        <w:rPr/>
-      </w:pPr>
-      <w:r>
-        <w:rPr/>
-      </w:r>
-    </w:p>
-    <w:p>
-      <w:pPr>
-        <w:pStyle w:val="style64"/>
+        <w:pStyle w:val="style70"/>
+        <w:jc w:val="both"/>
+        <w:rPr/>
+      </w:pPr>
+      <w:r>
+        <w:rPr/>
+      </w:r>
+    </w:p>
+    <w:p>
+      <w:pPr>
+        <w:pStyle w:val="style70"/>
         <w:numPr>
           <w:ilvl w:val="0"/>
           <w:numId w:val="58"/>
@@ -2156,7 +1795,7 @@
     </w:p>
     <w:p>
       <w:pPr>
-        <w:pStyle w:val="style64"/>
+        <w:pStyle w:val="style70"/>
         <w:jc w:val="both"/>
         <w:rPr/>
       </w:pPr>
@@ -2167,17 +1806,17 @@
     </w:p>
     <w:p>
       <w:pPr>
-        <w:pStyle w:val="style64"/>
-        <w:jc w:val="both"/>
-        <w:rPr/>
-      </w:pPr>
-      <w:r>
-        <w:rPr/>
-      </w:r>
-    </w:p>
-    <w:p>
-      <w:pPr>
-        <w:pStyle w:val="style64"/>
+        <w:pStyle w:val="style70"/>
+        <w:jc w:val="both"/>
+        <w:rPr/>
+      </w:pPr>
+      <w:r>
+        <w:rPr/>
+      </w:r>
+    </w:p>
+    <w:p>
+      <w:pPr>
+        <w:pStyle w:val="style70"/>
         <w:numPr>
           <w:ilvl w:val="0"/>
           <w:numId w:val="58"/>
@@ -2192,7 +1831,7 @@
     </w:p>
     <w:p>
       <w:pPr>
-        <w:pStyle w:val="style64"/>
+        <w:pStyle w:val="style70"/>
         <w:jc w:val="both"/>
         <w:rPr/>
       </w:pPr>
@@ -2203,17 +1842,17 @@
     </w:p>
     <w:p>
       <w:pPr>
-        <w:pStyle w:val="style64"/>
-        <w:jc w:val="both"/>
-        <w:rPr/>
-      </w:pPr>
-      <w:r>
-        <w:rPr/>
-      </w:r>
-    </w:p>
-    <w:p>
-      <w:pPr>
-        <w:pStyle w:val="style64"/>
+        <w:pStyle w:val="style70"/>
+        <w:jc w:val="both"/>
+        <w:rPr/>
+      </w:pPr>
+      <w:r>
+        <w:rPr/>
+      </w:r>
+    </w:p>
+    <w:p>
+      <w:pPr>
+        <w:pStyle w:val="style70"/>
         <w:numPr>
           <w:ilvl w:val="0"/>
           <w:numId w:val="58"/>
@@ -2251,7 +1890,7 @@
     </w:p>
     <w:p>
       <w:pPr>
-        <w:pStyle w:val="style64"/>
+        <w:pStyle w:val="style70"/>
         <w:numPr>
           <w:ilvl w:val="0"/>
           <w:numId w:val="58"/>
@@ -2283,8 +1922,8 @@
         <w:jc w:val="both"/>
         <w:rPr/>
       </w:pPr>
-      <w:bookmarkStart w:id="9" w:name="_Toc368994353"/>
-      <w:bookmarkStart w:id="10" w:name="__RefHeading__1219_1332008461"/>
+      <w:bookmarkStart w:id="9" w:name="__RefHeading__1219_1332008461"/>
+      <w:bookmarkStart w:id="10" w:name="_Toc368994353"/>
       <w:bookmarkEnd w:id="9"/>
       <w:bookmarkEnd w:id="10"/>
       <w:r>
@@ -2294,7 +1933,7 @@
     </w:p>
     <w:p>
       <w:pPr>
-        <w:pStyle w:val="style64"/>
+        <w:pStyle w:val="style70"/>
         <w:ind w:hanging="0" w:left="0" w:right="0"/>
         <w:rPr>
           <w:lang w:val="en-US"/>
@@ -2309,16 +1948,16 @@
     </w:p>
     <w:p>
       <w:pPr>
-        <w:pStyle w:val="style64"/>
-        <w:rPr/>
-      </w:pPr>
-      <w:r>
-        <w:rPr/>
-      </w:r>
-    </w:p>
-    <w:p>
-      <w:pPr>
-        <w:pStyle w:val="style64"/>
+        <w:pStyle w:val="style70"/>
+        <w:rPr/>
+      </w:pPr>
+      <w:r>
+        <w:rPr/>
+      </w:r>
+    </w:p>
+    <w:p>
+      <w:pPr>
+        <w:pStyle w:val="style70"/>
         <w:ind w:hanging="0" w:left="0" w:right="0"/>
         <w:rPr>
           <w:lang w:val="en-US"/>
@@ -2362,8 +2001,8 @@
         <w:jc w:val="both"/>
         <w:rPr/>
       </w:pPr>
-      <w:bookmarkStart w:id="11" w:name="_Toc368994354"/>
-      <w:bookmarkStart w:id="12" w:name="__RefHeading__1221_1332008461"/>
+      <w:bookmarkStart w:id="11" w:name="__RefHeading__1221_1332008461"/>
+      <w:bookmarkStart w:id="12" w:name="_Toc368994354"/>
       <w:bookmarkEnd w:id="11"/>
       <w:bookmarkEnd w:id="12"/>
       <w:r>
@@ -2381,8 +2020,8 @@
         <w:jc w:val="both"/>
         <w:rPr/>
       </w:pPr>
-      <w:bookmarkStart w:id="13" w:name="_Toc368994355"/>
-      <w:bookmarkStart w:id="14" w:name="__RefHeading__1223_1332008461"/>
+      <w:bookmarkStart w:id="13" w:name="__RefHeading__1223_1332008461"/>
+      <w:bookmarkStart w:id="14" w:name="_Toc368994355"/>
       <w:bookmarkEnd w:id="13"/>
       <w:bookmarkEnd w:id="14"/>
       <w:r>
@@ -2490,8 +2129,8 @@
         <w:jc w:val="both"/>
         <w:rPr/>
       </w:pPr>
-      <w:bookmarkStart w:id="15" w:name="_Toc368994356"/>
-      <w:bookmarkStart w:id="16" w:name="__RefHeading__1225_1332008461"/>
+      <w:bookmarkStart w:id="15" w:name="__RefHeading__1225_1332008461"/>
+      <w:bookmarkStart w:id="16" w:name="_Toc368994356"/>
       <w:bookmarkEnd w:id="15"/>
       <w:bookmarkEnd w:id="16"/>
       <w:r>
@@ -2511,7 +2150,7 @@
     </w:p>
     <w:p>
       <w:pPr>
-        <w:pStyle w:val="style64"/>
+        <w:pStyle w:val="style70"/>
         <w:numPr>
           <w:ilvl w:val="0"/>
           <w:numId w:val="3"/>
@@ -2551,7 +2190,7 @@
     </w:p>
     <w:p>
       <w:pPr>
-        <w:pStyle w:val="style64"/>
+        <w:pStyle w:val="style70"/>
         <w:numPr>
           <w:ilvl w:val="0"/>
           <w:numId w:val="3"/>
@@ -2591,7 +2230,7 @@
     </w:p>
     <w:p>
       <w:pPr>
-        <w:pStyle w:val="style64"/>
+        <w:pStyle w:val="style70"/>
         <w:numPr>
           <w:ilvl w:val="0"/>
           <w:numId w:val="3"/>
@@ -2631,7 +2270,7 @@
     </w:p>
     <w:p>
       <w:pPr>
-        <w:pStyle w:val="style64"/>
+        <w:pStyle w:val="style70"/>
         <w:numPr>
           <w:ilvl w:val="0"/>
           <w:numId w:val="3"/>
@@ -2650,7 +2289,7 @@
     </w:p>
     <w:p>
       <w:pPr>
-        <w:pStyle w:val="style64"/>
+        <w:pStyle w:val="style70"/>
         <w:numPr>
           <w:ilvl w:val="0"/>
           <w:numId w:val="4"/>
@@ -2675,7 +2314,7 @@
     </w:p>
     <w:p>
       <w:pPr>
-        <w:pStyle w:val="style64"/>
+        <w:pStyle w:val="style70"/>
         <w:numPr>
           <w:ilvl w:val="0"/>
           <w:numId w:val="3"/>
@@ -2694,7 +2333,7 @@
     </w:p>
     <w:p>
       <w:pPr>
-        <w:pStyle w:val="style64"/>
+        <w:pStyle w:val="style70"/>
         <w:numPr>
           <w:ilvl w:val="0"/>
           <w:numId w:val="5"/>
@@ -2709,7 +2348,7 @@
     </w:p>
     <w:p>
       <w:pPr>
-        <w:pStyle w:val="style64"/>
+        <w:pStyle w:val="style70"/>
         <w:numPr>
           <w:ilvl w:val="0"/>
           <w:numId w:val="5"/>
@@ -2734,7 +2373,7 @@
     </w:p>
     <w:p>
       <w:pPr>
-        <w:pStyle w:val="style64"/>
+        <w:pStyle w:val="style70"/>
         <w:numPr>
           <w:ilvl w:val="0"/>
           <w:numId w:val="3"/>
@@ -2753,7 +2392,7 @@
     </w:p>
     <w:p>
       <w:pPr>
-        <w:pStyle w:val="style64"/>
+        <w:pStyle w:val="style70"/>
         <w:numPr>
           <w:ilvl w:val="0"/>
           <w:numId w:val="6"/>
@@ -2768,7 +2407,7 @@
     </w:p>
     <w:p>
       <w:pPr>
-        <w:pStyle w:val="style64"/>
+        <w:pStyle w:val="style70"/>
         <w:numPr>
           <w:ilvl w:val="0"/>
           <w:numId w:val="6"/>
@@ -2783,7 +2422,7 @@
     </w:p>
     <w:p>
       <w:pPr>
-        <w:pStyle w:val="style64"/>
+        <w:pStyle w:val="style70"/>
         <w:numPr>
           <w:ilvl w:val="0"/>
           <w:numId w:val="6"/>
@@ -2798,7 +2437,7 @@
     </w:p>
     <w:p>
       <w:pPr>
-        <w:pStyle w:val="style64"/>
+        <w:pStyle w:val="style70"/>
         <w:numPr>
           <w:ilvl w:val="0"/>
           <w:numId w:val="6"/>
@@ -2823,7 +2462,7 @@
     </w:p>
     <w:p>
       <w:pPr>
-        <w:pStyle w:val="style64"/>
+        <w:pStyle w:val="style70"/>
         <w:numPr>
           <w:ilvl w:val="0"/>
           <w:numId w:val="3"/>
@@ -2854,7 +2493,7 @@
     </w:p>
     <w:p>
       <w:pPr>
-        <w:pStyle w:val="style64"/>
+        <w:pStyle w:val="style70"/>
         <w:numPr>
           <w:ilvl w:val="1"/>
           <w:numId w:val="7"/>
@@ -2869,7 +2508,7 @@
     </w:p>
     <w:p>
       <w:pPr>
-        <w:pStyle w:val="style64"/>
+        <w:pStyle w:val="style70"/>
         <w:numPr>
           <w:ilvl w:val="1"/>
           <w:numId w:val="7"/>
@@ -2900,7 +2539,7 @@
     </w:p>
     <w:p>
       <w:pPr>
-        <w:pStyle w:val="style64"/>
+        <w:pStyle w:val="style70"/>
         <w:numPr>
           <w:ilvl w:val="0"/>
           <w:numId w:val="44"/>
@@ -2915,7 +2554,7 @@
     </w:p>
     <w:p>
       <w:pPr>
-        <w:pStyle w:val="style64"/>
+        <w:pStyle w:val="style70"/>
         <w:numPr>
           <w:ilvl w:val="0"/>
           <w:numId w:val="44"/>
@@ -2930,7 +2569,7 @@
     </w:p>
     <w:p>
       <w:pPr>
-        <w:pStyle w:val="style64"/>
+        <w:pStyle w:val="style70"/>
         <w:numPr>
           <w:ilvl w:val="0"/>
           <w:numId w:val="44"/>
@@ -2955,7 +2594,7 @@
     </w:p>
     <w:p>
       <w:pPr>
-        <w:pStyle w:val="style64"/>
+        <w:pStyle w:val="style70"/>
         <w:numPr>
           <w:ilvl w:val="0"/>
           <w:numId w:val="3"/>
@@ -2974,7 +2613,7 @@
     </w:p>
     <w:p>
       <w:pPr>
-        <w:pStyle w:val="style64"/>
+        <w:pStyle w:val="style70"/>
         <w:numPr>
           <w:ilvl w:val="0"/>
           <w:numId w:val="9"/>
@@ -2999,7 +2638,7 @@
     </w:p>
     <w:p>
       <w:pPr>
-        <w:pStyle w:val="style64"/>
+        <w:pStyle w:val="style70"/>
         <w:numPr>
           <w:ilvl w:val="0"/>
           <w:numId w:val="3"/>
@@ -3018,7 +2657,7 @@
     </w:p>
     <w:p>
       <w:pPr>
-        <w:pStyle w:val="style64"/>
+        <w:pStyle w:val="style70"/>
         <w:numPr>
           <w:ilvl w:val="0"/>
           <w:numId w:val="8"/>
@@ -3052,8 +2691,8 @@
         <w:jc w:val="both"/>
         <w:rPr/>
       </w:pPr>
-      <w:bookmarkStart w:id="17" w:name="_Toc368994357"/>
-      <w:bookmarkStart w:id="18" w:name="__RefHeading__1227_1332008461"/>
+      <w:bookmarkStart w:id="17" w:name="__RefHeading__1227_1332008461"/>
+      <w:bookmarkStart w:id="18" w:name="_Toc368994357"/>
       <w:bookmarkEnd w:id="17"/>
       <w:bookmarkEnd w:id="18"/>
       <w:r>
@@ -3073,7 +2712,7 @@
     </w:p>
     <w:p>
       <w:pPr>
-        <w:pStyle w:val="style64"/>
+        <w:pStyle w:val="style70"/>
         <w:numPr>
           <w:ilvl w:val="0"/>
           <w:numId w:val="10"/>
@@ -3113,7 +2752,7 @@
     </w:p>
     <w:p>
       <w:pPr>
-        <w:pStyle w:val="style64"/>
+        <w:pStyle w:val="style70"/>
         <w:numPr>
           <w:ilvl w:val="0"/>
           <w:numId w:val="10"/>
@@ -3153,7 +2792,7 @@
     </w:p>
     <w:p>
       <w:pPr>
-        <w:pStyle w:val="style64"/>
+        <w:pStyle w:val="style70"/>
         <w:numPr>
           <w:ilvl w:val="0"/>
           <w:numId w:val="10"/>
@@ -3193,7 +2832,7 @@
     </w:p>
     <w:p>
       <w:pPr>
-        <w:pStyle w:val="style64"/>
+        <w:pStyle w:val="style70"/>
         <w:numPr>
           <w:ilvl w:val="0"/>
           <w:numId w:val="10"/>
@@ -3212,7 +2851,7 @@
     </w:p>
     <w:p>
       <w:pPr>
-        <w:pStyle w:val="style64"/>
+        <w:pStyle w:val="style70"/>
         <w:numPr>
           <w:ilvl w:val="0"/>
           <w:numId w:val="11"/>
@@ -3237,7 +2876,7 @@
     </w:p>
     <w:p>
       <w:pPr>
-        <w:pStyle w:val="style64"/>
+        <w:pStyle w:val="style70"/>
         <w:numPr>
           <w:ilvl w:val="0"/>
           <w:numId w:val="10"/>
@@ -3256,7 +2895,7 @@
     </w:p>
     <w:p>
       <w:pPr>
-        <w:pStyle w:val="style64"/>
+        <w:pStyle w:val="style70"/>
         <w:numPr>
           <w:ilvl w:val="0"/>
           <w:numId w:val="12"/>
@@ -3271,17 +2910,17 @@
     </w:p>
     <w:p>
       <w:pPr>
-        <w:pStyle w:val="style64"/>
-        <w:jc w:val="both"/>
-        <w:rPr/>
-      </w:pPr>
-      <w:r>
-        <w:rPr/>
-      </w:r>
-    </w:p>
-    <w:p>
-      <w:pPr>
-        <w:pStyle w:val="style64"/>
+        <w:pStyle w:val="style70"/>
+        <w:jc w:val="both"/>
+        <w:rPr/>
+      </w:pPr>
+      <w:r>
+        <w:rPr/>
+      </w:r>
+    </w:p>
+    <w:p>
+      <w:pPr>
+        <w:pStyle w:val="style70"/>
         <w:numPr>
           <w:ilvl w:val="0"/>
           <w:numId w:val="10"/>
@@ -3300,7 +2939,7 @@
     </w:p>
     <w:p>
       <w:pPr>
-        <w:pStyle w:val="style64"/>
+        <w:pStyle w:val="style70"/>
         <w:numPr>
           <w:ilvl w:val="0"/>
           <w:numId w:val="13"/>
@@ -3315,7 +2954,7 @@
     </w:p>
     <w:p>
       <w:pPr>
-        <w:pStyle w:val="style64"/>
+        <w:pStyle w:val="style70"/>
         <w:numPr>
           <w:ilvl w:val="0"/>
           <w:numId w:val="13"/>
@@ -3330,17 +2969,17 @@
     </w:p>
     <w:p>
       <w:pPr>
-        <w:pStyle w:val="style64"/>
-        <w:jc w:val="both"/>
-        <w:rPr/>
-      </w:pPr>
-      <w:r>
-        <w:rPr/>
-      </w:r>
-    </w:p>
-    <w:p>
-      <w:pPr>
-        <w:pStyle w:val="style64"/>
+        <w:pStyle w:val="style70"/>
+        <w:jc w:val="both"/>
+        <w:rPr/>
+      </w:pPr>
+      <w:r>
+        <w:rPr/>
+      </w:r>
+    </w:p>
+    <w:p>
+      <w:pPr>
+        <w:pStyle w:val="style70"/>
         <w:numPr>
           <w:ilvl w:val="0"/>
           <w:numId w:val="10"/>
@@ -3371,7 +3010,7 @@
     </w:p>
     <w:p>
       <w:pPr>
-        <w:pStyle w:val="style64"/>
+        <w:pStyle w:val="style70"/>
         <w:numPr>
           <w:ilvl w:val="1"/>
           <w:numId w:val="14"/>
@@ -3386,7 +3025,7 @@
     </w:p>
     <w:p>
       <w:pPr>
-        <w:pStyle w:val="style64"/>
+        <w:pStyle w:val="style70"/>
         <w:numPr>
           <w:ilvl w:val="1"/>
           <w:numId w:val="14"/>
@@ -3417,7 +3056,7 @@
     </w:p>
     <w:p>
       <w:pPr>
-        <w:pStyle w:val="style64"/>
+        <w:pStyle w:val="style70"/>
         <w:numPr>
           <w:ilvl w:val="0"/>
           <w:numId w:val="45"/>
@@ -3432,7 +3071,7 @@
     </w:p>
     <w:p>
       <w:pPr>
-        <w:pStyle w:val="style64"/>
+        <w:pStyle w:val="style70"/>
         <w:numPr>
           <w:ilvl w:val="0"/>
           <w:numId w:val="45"/>
@@ -3447,7 +3086,7 @@
     </w:p>
     <w:p>
       <w:pPr>
-        <w:pStyle w:val="style64"/>
+        <w:pStyle w:val="style70"/>
         <w:numPr>
           <w:ilvl w:val="0"/>
           <w:numId w:val="45"/>
@@ -3472,7 +3111,7 @@
     </w:p>
     <w:p>
       <w:pPr>
-        <w:pStyle w:val="style64"/>
+        <w:pStyle w:val="style70"/>
         <w:numPr>
           <w:ilvl w:val="0"/>
           <w:numId w:val="10"/>
@@ -3491,7 +3130,7 @@
     </w:p>
     <w:p>
       <w:pPr>
-        <w:pStyle w:val="style64"/>
+        <w:pStyle w:val="style70"/>
         <w:numPr>
           <w:ilvl w:val="0"/>
           <w:numId w:val="15"/>
@@ -3516,7 +3155,7 @@
     </w:p>
     <w:p>
       <w:pPr>
-        <w:pStyle w:val="style64"/>
+        <w:pStyle w:val="style70"/>
         <w:numPr>
           <w:ilvl w:val="0"/>
           <w:numId w:val="10"/>
@@ -3535,7 +3174,7 @@
     </w:p>
     <w:p>
       <w:pPr>
-        <w:pStyle w:val="style64"/>
+        <w:pStyle w:val="style70"/>
         <w:numPr>
           <w:ilvl w:val="0"/>
           <w:numId w:val="8"/>
@@ -3569,8 +3208,8 @@
         <w:jc w:val="both"/>
         <w:rPr/>
       </w:pPr>
-      <w:bookmarkStart w:id="19" w:name="_Toc368994358"/>
-      <w:bookmarkStart w:id="20" w:name="__RefHeading__1229_1332008461"/>
+      <w:bookmarkStart w:id="19" w:name="__RefHeading__1229_1332008461"/>
+      <w:bookmarkStart w:id="20" w:name="_Toc368994358"/>
       <w:bookmarkEnd w:id="19"/>
       <w:bookmarkEnd w:id="20"/>
       <w:r>
@@ -3590,7 +3229,7 @@
     </w:p>
     <w:p>
       <w:pPr>
-        <w:pStyle w:val="style64"/>
+        <w:pStyle w:val="style70"/>
         <w:numPr>
           <w:ilvl w:val="0"/>
           <w:numId w:val="21"/>
@@ -3630,7 +3269,7 @@
     </w:p>
     <w:p>
       <w:pPr>
-        <w:pStyle w:val="style64"/>
+        <w:pStyle w:val="style70"/>
         <w:numPr>
           <w:ilvl w:val="0"/>
           <w:numId w:val="21"/>
@@ -3670,7 +3309,7 @@
     </w:p>
     <w:p>
       <w:pPr>
-        <w:pStyle w:val="style64"/>
+        <w:pStyle w:val="style70"/>
         <w:numPr>
           <w:ilvl w:val="0"/>
           <w:numId w:val="21"/>
@@ -3710,7 +3349,7 @@
     </w:p>
     <w:p>
       <w:pPr>
-        <w:pStyle w:val="style64"/>
+        <w:pStyle w:val="style70"/>
         <w:numPr>
           <w:ilvl w:val="0"/>
           <w:numId w:val="21"/>
@@ -3729,7 +3368,7 @@
     </w:p>
     <w:p>
       <w:pPr>
-        <w:pStyle w:val="style64"/>
+        <w:pStyle w:val="style70"/>
         <w:numPr>
           <w:ilvl w:val="0"/>
           <w:numId w:val="16"/>
@@ -3754,7 +3393,7 @@
     </w:p>
     <w:p>
       <w:pPr>
-        <w:pStyle w:val="style64"/>
+        <w:pStyle w:val="style70"/>
         <w:numPr>
           <w:ilvl w:val="0"/>
           <w:numId w:val="21"/>
@@ -3773,7 +3412,7 @@
     </w:p>
     <w:p>
       <w:pPr>
-        <w:pStyle w:val="style64"/>
+        <w:pStyle w:val="style70"/>
         <w:numPr>
           <w:ilvl w:val="0"/>
           <w:numId w:val="17"/>
@@ -3788,17 +3427,17 @@
     </w:p>
     <w:p>
       <w:pPr>
-        <w:pStyle w:val="style64"/>
-        <w:jc w:val="both"/>
-        <w:rPr/>
-      </w:pPr>
-      <w:r>
-        <w:rPr/>
-      </w:r>
-    </w:p>
-    <w:p>
-      <w:pPr>
-        <w:pStyle w:val="style64"/>
+        <w:pStyle w:val="style70"/>
+        <w:jc w:val="both"/>
+        <w:rPr/>
+      </w:pPr>
+      <w:r>
+        <w:rPr/>
+      </w:r>
+    </w:p>
+    <w:p>
+      <w:pPr>
+        <w:pStyle w:val="style70"/>
         <w:numPr>
           <w:ilvl w:val="0"/>
           <w:numId w:val="21"/>
@@ -3817,7 +3456,7 @@
     </w:p>
     <w:p>
       <w:pPr>
-        <w:pStyle w:val="style64"/>
+        <w:pStyle w:val="style70"/>
         <w:numPr>
           <w:ilvl w:val="0"/>
           <w:numId w:val="18"/>
@@ -3832,7 +3471,7 @@
     </w:p>
     <w:p>
       <w:pPr>
-        <w:pStyle w:val="style64"/>
+        <w:pStyle w:val="style70"/>
         <w:numPr>
           <w:ilvl w:val="0"/>
           <w:numId w:val="18"/>
@@ -3847,17 +3486,17 @@
     </w:p>
     <w:p>
       <w:pPr>
-        <w:pStyle w:val="style64"/>
-        <w:jc w:val="both"/>
-        <w:rPr/>
-      </w:pPr>
-      <w:r>
-        <w:rPr/>
-      </w:r>
-    </w:p>
-    <w:p>
-      <w:pPr>
-        <w:pStyle w:val="style64"/>
+        <w:pStyle w:val="style70"/>
+        <w:jc w:val="both"/>
+        <w:rPr/>
+      </w:pPr>
+      <w:r>
+        <w:rPr/>
+      </w:r>
+    </w:p>
+    <w:p>
+      <w:pPr>
+        <w:pStyle w:val="style70"/>
         <w:numPr>
           <w:ilvl w:val="0"/>
           <w:numId w:val="21"/>
@@ -3888,7 +3527,7 @@
     </w:p>
     <w:p>
       <w:pPr>
-        <w:pStyle w:val="style64"/>
+        <w:pStyle w:val="style70"/>
         <w:numPr>
           <w:ilvl w:val="1"/>
           <w:numId w:val="19"/>
@@ -3903,7 +3542,7 @@
     </w:p>
     <w:p>
       <w:pPr>
-        <w:pStyle w:val="style64"/>
+        <w:pStyle w:val="style70"/>
         <w:numPr>
           <w:ilvl w:val="1"/>
           <w:numId w:val="19"/>
@@ -3934,7 +3573,7 @@
     </w:p>
     <w:p>
       <w:pPr>
-        <w:pStyle w:val="style64"/>
+        <w:pStyle w:val="style70"/>
         <w:numPr>
           <w:ilvl w:val="0"/>
           <w:numId w:val="46"/>
@@ -3949,7 +3588,7 @@
     </w:p>
     <w:p>
       <w:pPr>
-        <w:pStyle w:val="style64"/>
+        <w:pStyle w:val="style70"/>
         <w:numPr>
           <w:ilvl w:val="0"/>
           <w:numId w:val="46"/>
@@ -3964,7 +3603,7 @@
     </w:p>
     <w:p>
       <w:pPr>
-        <w:pStyle w:val="style64"/>
+        <w:pStyle w:val="style70"/>
         <w:numPr>
           <w:ilvl w:val="0"/>
           <w:numId w:val="46"/>
@@ -3989,7 +3628,7 @@
     </w:p>
     <w:p>
       <w:pPr>
-        <w:pStyle w:val="style64"/>
+        <w:pStyle w:val="style70"/>
         <w:numPr>
           <w:ilvl w:val="0"/>
           <w:numId w:val="21"/>
@@ -4008,7 +3647,7 @@
     </w:p>
     <w:p>
       <w:pPr>
-        <w:pStyle w:val="style64"/>
+        <w:pStyle w:val="style70"/>
         <w:numPr>
           <w:ilvl w:val="0"/>
           <w:numId w:val="20"/>
@@ -4033,7 +3672,7 @@
     </w:p>
     <w:p>
       <w:pPr>
-        <w:pStyle w:val="style64"/>
+        <w:pStyle w:val="style70"/>
         <w:numPr>
           <w:ilvl w:val="0"/>
           <w:numId w:val="21"/>
@@ -4052,7 +3691,7 @@
     </w:p>
     <w:p>
       <w:pPr>
-        <w:pStyle w:val="style64"/>
+        <w:pStyle w:val="style70"/>
         <w:numPr>
           <w:ilvl w:val="0"/>
           <w:numId w:val="8"/>
@@ -4096,8 +3735,8 @@
         <w:jc w:val="both"/>
         <w:rPr/>
       </w:pPr>
-      <w:bookmarkStart w:id="21" w:name="_Toc368994359"/>
-      <w:bookmarkStart w:id="22" w:name="__RefHeading__1231_1332008461"/>
+      <w:bookmarkStart w:id="21" w:name="__RefHeading__1231_1332008461"/>
+      <w:bookmarkStart w:id="22" w:name="_Toc368994359"/>
       <w:bookmarkEnd w:id="21"/>
       <w:bookmarkEnd w:id="22"/>
       <w:r>
@@ -4117,7 +3756,7 @@
     </w:p>
     <w:p>
       <w:pPr>
-        <w:pStyle w:val="style64"/>
+        <w:pStyle w:val="style70"/>
         <w:numPr>
           <w:ilvl w:val="0"/>
           <w:numId w:val="23"/>
@@ -4157,7 +3796,7 @@
     </w:p>
     <w:p>
       <w:pPr>
-        <w:pStyle w:val="style64"/>
+        <w:pStyle w:val="style70"/>
         <w:numPr>
           <w:ilvl w:val="0"/>
           <w:numId w:val="23"/>
@@ -4197,7 +3836,7 @@
     </w:p>
     <w:p>
       <w:pPr>
-        <w:pStyle w:val="style64"/>
+        <w:pStyle w:val="style70"/>
         <w:numPr>
           <w:ilvl w:val="0"/>
           <w:numId w:val="23"/>
@@ -4237,7 +3876,7 @@
     </w:p>
     <w:p>
       <w:pPr>
-        <w:pStyle w:val="style64"/>
+        <w:pStyle w:val="style70"/>
         <w:numPr>
           <w:ilvl w:val="0"/>
           <w:numId w:val="23"/>
@@ -4256,7 +3895,7 @@
     </w:p>
     <w:p>
       <w:pPr>
-        <w:pStyle w:val="style64"/>
+        <w:pStyle w:val="style70"/>
         <w:numPr>
           <w:ilvl w:val="0"/>
           <w:numId w:val="22"/>
@@ -4271,7 +3910,7 @@
     </w:p>
     <w:p>
       <w:pPr>
-        <w:pStyle w:val="style64"/>
+        <w:pStyle w:val="style70"/>
         <w:numPr>
           <w:ilvl w:val="0"/>
           <w:numId w:val="22"/>
@@ -4296,7 +3935,7 @@
     </w:p>
     <w:p>
       <w:pPr>
-        <w:pStyle w:val="style64"/>
+        <w:pStyle w:val="style70"/>
         <w:numPr>
           <w:ilvl w:val="0"/>
           <w:numId w:val="23"/>
@@ -4315,7 +3954,7 @@
     </w:p>
     <w:p>
       <w:pPr>
-        <w:pStyle w:val="style64"/>
+        <w:pStyle w:val="style70"/>
         <w:numPr>
           <w:ilvl w:val="0"/>
           <w:numId w:val="24"/>
@@ -4330,17 +3969,17 @@
     </w:p>
     <w:p>
       <w:pPr>
-        <w:pStyle w:val="style64"/>
-        <w:jc w:val="both"/>
-        <w:rPr/>
-      </w:pPr>
-      <w:r>
-        <w:rPr/>
-      </w:r>
-    </w:p>
-    <w:p>
-      <w:pPr>
-        <w:pStyle w:val="style64"/>
+        <w:pStyle w:val="style70"/>
+        <w:jc w:val="both"/>
+        <w:rPr/>
+      </w:pPr>
+      <w:r>
+        <w:rPr/>
+      </w:r>
+    </w:p>
+    <w:p>
+      <w:pPr>
+        <w:pStyle w:val="style70"/>
         <w:numPr>
           <w:ilvl w:val="0"/>
           <w:numId w:val="23"/>
@@ -4359,7 +3998,7 @@
     </w:p>
     <w:p>
       <w:pPr>
-        <w:pStyle w:val="style64"/>
+        <w:pStyle w:val="style70"/>
         <w:numPr>
           <w:ilvl w:val="0"/>
           <w:numId w:val="25"/>
@@ -4374,7 +4013,7 @@
     </w:p>
     <w:p>
       <w:pPr>
-        <w:pStyle w:val="style64"/>
+        <w:pStyle w:val="style70"/>
         <w:numPr>
           <w:ilvl w:val="0"/>
           <w:numId w:val="25"/>
@@ -4389,7 +4028,7 @@
     </w:p>
     <w:p>
       <w:pPr>
-        <w:pStyle w:val="style64"/>
+        <w:pStyle w:val="style70"/>
         <w:numPr>
           <w:ilvl w:val="0"/>
           <w:numId w:val="25"/>
@@ -4404,17 +4043,17 @@
     </w:p>
     <w:p>
       <w:pPr>
-        <w:pStyle w:val="style64"/>
-        <w:jc w:val="both"/>
-        <w:rPr/>
-      </w:pPr>
-      <w:r>
-        <w:rPr/>
-      </w:r>
-    </w:p>
-    <w:p>
-      <w:pPr>
-        <w:pStyle w:val="style64"/>
+        <w:pStyle w:val="style70"/>
+        <w:jc w:val="both"/>
+        <w:rPr/>
+      </w:pPr>
+      <w:r>
+        <w:rPr/>
+      </w:r>
+    </w:p>
+    <w:p>
+      <w:pPr>
+        <w:pStyle w:val="style70"/>
         <w:numPr>
           <w:ilvl w:val="0"/>
           <w:numId w:val="23"/>
@@ -4445,7 +4084,7 @@
     </w:p>
     <w:p>
       <w:pPr>
-        <w:pStyle w:val="style64"/>
+        <w:pStyle w:val="style70"/>
         <w:numPr>
           <w:ilvl w:val="1"/>
           <w:numId w:val="26"/>
@@ -4460,7 +4099,7 @@
     </w:p>
     <w:p>
       <w:pPr>
-        <w:pStyle w:val="style64"/>
+        <w:pStyle w:val="style70"/>
         <w:numPr>
           <w:ilvl w:val="1"/>
           <w:numId w:val="26"/>
@@ -4475,7 +4114,7 @@
     </w:p>
     <w:p>
       <w:pPr>
-        <w:pStyle w:val="style64"/>
+        <w:pStyle w:val="style70"/>
         <w:numPr>
           <w:ilvl w:val="1"/>
           <w:numId w:val="26"/>
@@ -4506,7 +4145,7 @@
     </w:p>
     <w:p>
       <w:pPr>
-        <w:pStyle w:val="style64"/>
+        <w:pStyle w:val="style70"/>
         <w:numPr>
           <w:ilvl w:val="0"/>
           <w:numId w:val="47"/>
@@ -4521,7 +4160,7 @@
     </w:p>
     <w:p>
       <w:pPr>
-        <w:pStyle w:val="style64"/>
+        <w:pStyle w:val="style70"/>
         <w:numPr>
           <w:ilvl w:val="0"/>
           <w:numId w:val="47"/>
@@ -4536,7 +4175,7 @@
     </w:p>
     <w:p>
       <w:pPr>
-        <w:pStyle w:val="style64"/>
+        <w:pStyle w:val="style70"/>
         <w:numPr>
           <w:ilvl w:val="0"/>
           <w:numId w:val="47"/>
@@ -4567,7 +4206,7 @@
     </w:p>
     <w:p>
       <w:pPr>
-        <w:pStyle w:val="style64"/>
+        <w:pStyle w:val="style70"/>
         <w:numPr>
           <w:ilvl w:val="0"/>
           <w:numId w:val="48"/>
@@ -4582,7 +4221,7 @@
     </w:p>
     <w:p>
       <w:pPr>
-        <w:pStyle w:val="style64"/>
+        <w:pStyle w:val="style70"/>
         <w:numPr>
           <w:ilvl w:val="0"/>
           <w:numId w:val="48"/>
@@ -4597,7 +4236,7 @@
     </w:p>
     <w:p>
       <w:pPr>
-        <w:pStyle w:val="style64"/>
+        <w:pStyle w:val="style70"/>
         <w:numPr>
           <w:ilvl w:val="0"/>
           <w:numId w:val="48"/>
@@ -4628,7 +4267,7 @@
     </w:p>
     <w:p>
       <w:pPr>
-        <w:pStyle w:val="style64"/>
+        <w:pStyle w:val="style70"/>
         <w:numPr>
           <w:ilvl w:val="0"/>
           <w:numId w:val="49"/>
@@ -4643,7 +4282,7 @@
     </w:p>
     <w:p>
       <w:pPr>
-        <w:pStyle w:val="style64"/>
+        <w:pStyle w:val="style70"/>
         <w:numPr>
           <w:ilvl w:val="0"/>
           <w:numId w:val="49"/>
@@ -4658,7 +4297,7 @@
     </w:p>
     <w:p>
       <w:pPr>
-        <w:pStyle w:val="style64"/>
+        <w:pStyle w:val="style70"/>
         <w:numPr>
           <w:ilvl w:val="0"/>
           <w:numId w:val="49"/>
@@ -4683,7 +4322,7 @@
     </w:p>
     <w:p>
       <w:pPr>
-        <w:pStyle w:val="style64"/>
+        <w:pStyle w:val="style70"/>
         <w:numPr>
           <w:ilvl w:val="0"/>
           <w:numId w:val="23"/>
@@ -4702,7 +4341,7 @@
     </w:p>
     <w:p>
       <w:pPr>
-        <w:pStyle w:val="style64"/>
+        <w:pStyle w:val="style70"/>
         <w:numPr>
           <w:ilvl w:val="0"/>
           <w:numId w:val="27"/>
@@ -4717,7 +4356,7 @@
     </w:p>
     <w:p>
       <w:pPr>
-        <w:pStyle w:val="style64"/>
+        <w:pStyle w:val="style70"/>
         <w:numPr>
           <w:ilvl w:val="0"/>
           <w:numId w:val="27"/>
@@ -4742,7 +4381,7 @@
     </w:p>
     <w:p>
       <w:pPr>
-        <w:pStyle w:val="style64"/>
+        <w:pStyle w:val="style70"/>
         <w:numPr>
           <w:ilvl w:val="0"/>
           <w:numId w:val="23"/>
@@ -4761,7 +4400,7 @@
     </w:p>
     <w:p>
       <w:pPr>
-        <w:pStyle w:val="style64"/>
+        <w:pStyle w:val="style70"/>
         <w:numPr>
           <w:ilvl w:val="0"/>
           <w:numId w:val="8"/>
@@ -4795,8 +4434,8 @@
         <w:jc w:val="both"/>
         <w:rPr/>
       </w:pPr>
-      <w:bookmarkStart w:id="23" w:name="_Toc368994360"/>
-      <w:bookmarkStart w:id="24" w:name="__RefHeading__1233_1332008461"/>
+      <w:bookmarkStart w:id="23" w:name="__RefHeading__1233_1332008461"/>
+      <w:bookmarkStart w:id="24" w:name="_Toc368994360"/>
       <w:bookmarkEnd w:id="23"/>
       <w:bookmarkEnd w:id="24"/>
       <w:r>
@@ -4816,7 +4455,7 @@
     </w:p>
     <w:p>
       <w:pPr>
-        <w:pStyle w:val="style64"/>
+        <w:pStyle w:val="style70"/>
         <w:numPr>
           <w:ilvl w:val="0"/>
           <w:numId w:val="32"/>
@@ -4856,7 +4495,7 @@
     </w:p>
     <w:p>
       <w:pPr>
-        <w:pStyle w:val="style64"/>
+        <w:pStyle w:val="style70"/>
         <w:numPr>
           <w:ilvl w:val="0"/>
           <w:numId w:val="32"/>
@@ -4896,7 +4535,7 @@
     </w:p>
     <w:p>
       <w:pPr>
-        <w:pStyle w:val="style64"/>
+        <w:pStyle w:val="style70"/>
         <w:numPr>
           <w:ilvl w:val="0"/>
           <w:numId w:val="32"/>
@@ -4936,7 +4575,7 @@
     </w:p>
     <w:p>
       <w:pPr>
-        <w:pStyle w:val="style64"/>
+        <w:pStyle w:val="style70"/>
         <w:numPr>
           <w:ilvl w:val="0"/>
           <w:numId w:val="32"/>
@@ -4955,7 +4594,7 @@
     </w:p>
     <w:p>
       <w:pPr>
-        <w:pStyle w:val="style64"/>
+        <w:pStyle w:val="style70"/>
         <w:numPr>
           <w:ilvl w:val="0"/>
           <w:numId w:val="28"/>
@@ -4970,7 +4609,7 @@
     </w:p>
     <w:p>
       <w:pPr>
-        <w:pStyle w:val="style64"/>
+        <w:pStyle w:val="style70"/>
         <w:numPr>
           <w:ilvl w:val="0"/>
           <w:numId w:val="28"/>
@@ -4985,7 +4624,7 @@
     </w:p>
     <w:p>
       <w:pPr>
-        <w:pStyle w:val="style64"/>
+        <w:pStyle w:val="style70"/>
         <w:numPr>
           <w:ilvl w:val="0"/>
           <w:numId w:val="28"/>
@@ -5010,7 +4649,7 @@
     </w:p>
     <w:p>
       <w:pPr>
-        <w:pStyle w:val="style64"/>
+        <w:pStyle w:val="style70"/>
         <w:numPr>
           <w:ilvl w:val="0"/>
           <w:numId w:val="32"/>
@@ -5029,7 +4668,7 @@
     </w:p>
     <w:p>
       <w:pPr>
-        <w:pStyle w:val="style64"/>
+        <w:pStyle w:val="style70"/>
         <w:numPr>
           <w:ilvl w:val="0"/>
           <w:numId w:val="29"/>
@@ -5044,17 +4683,17 @@
     </w:p>
     <w:p>
       <w:pPr>
-        <w:pStyle w:val="style64"/>
-        <w:jc w:val="both"/>
-        <w:rPr/>
-      </w:pPr>
-      <w:r>
-        <w:rPr/>
-      </w:r>
-    </w:p>
-    <w:p>
-      <w:pPr>
-        <w:pStyle w:val="style64"/>
+        <w:pStyle w:val="style70"/>
+        <w:jc w:val="both"/>
+        <w:rPr/>
+      </w:pPr>
+      <w:r>
+        <w:rPr/>
+      </w:r>
+    </w:p>
+    <w:p>
+      <w:pPr>
+        <w:pStyle w:val="style70"/>
         <w:numPr>
           <w:ilvl w:val="0"/>
           <w:numId w:val="32"/>
@@ -5073,7 +4712,7 @@
     </w:p>
     <w:p>
       <w:pPr>
-        <w:pStyle w:val="style64"/>
+        <w:pStyle w:val="style70"/>
         <w:numPr>
           <w:ilvl w:val="0"/>
           <w:numId w:val="30"/>
@@ -5088,7 +4727,7 @@
     </w:p>
     <w:p>
       <w:pPr>
-        <w:pStyle w:val="style64"/>
+        <w:pStyle w:val="style70"/>
         <w:numPr>
           <w:ilvl w:val="0"/>
           <w:numId w:val="30"/>
@@ -5103,7 +4742,7 @@
     </w:p>
     <w:p>
       <w:pPr>
-        <w:pStyle w:val="style64"/>
+        <w:pStyle w:val="style70"/>
         <w:numPr>
           <w:ilvl w:val="0"/>
           <w:numId w:val="30"/>
@@ -5118,7 +4757,7 @@
     </w:p>
     <w:p>
       <w:pPr>
-        <w:pStyle w:val="style64"/>
+        <w:pStyle w:val="style70"/>
         <w:numPr>
           <w:ilvl w:val="0"/>
           <w:numId w:val="30"/>
@@ -5133,17 +4772,17 @@
     </w:p>
     <w:p>
       <w:pPr>
-        <w:pStyle w:val="style64"/>
-        <w:jc w:val="both"/>
-        <w:rPr/>
-      </w:pPr>
-      <w:r>
-        <w:rPr/>
-      </w:r>
-    </w:p>
-    <w:p>
-      <w:pPr>
-        <w:pStyle w:val="style64"/>
+        <w:pStyle w:val="style70"/>
+        <w:jc w:val="both"/>
+        <w:rPr/>
+      </w:pPr>
+      <w:r>
+        <w:rPr/>
+      </w:r>
+    </w:p>
+    <w:p>
+      <w:pPr>
+        <w:pStyle w:val="style70"/>
         <w:numPr>
           <w:ilvl w:val="0"/>
           <w:numId w:val="32"/>
@@ -5174,7 +4813,7 @@
     </w:p>
     <w:p>
       <w:pPr>
-        <w:pStyle w:val="style64"/>
+        <w:pStyle w:val="style70"/>
         <w:numPr>
           <w:ilvl w:val="1"/>
           <w:numId w:val="31"/>
@@ -5205,7 +4844,7 @@
     </w:p>
     <w:p>
       <w:pPr>
-        <w:pStyle w:val="style64"/>
+        <w:pStyle w:val="style70"/>
         <w:numPr>
           <w:ilvl w:val="0"/>
           <w:numId w:val="50"/>
@@ -5220,7 +4859,7 @@
     </w:p>
     <w:p>
       <w:pPr>
-        <w:pStyle w:val="style64"/>
+        <w:pStyle w:val="style70"/>
         <w:numPr>
           <w:ilvl w:val="0"/>
           <w:numId w:val="50"/>
@@ -5235,7 +4874,7 @@
     </w:p>
     <w:p>
       <w:pPr>
-        <w:pStyle w:val="style64"/>
+        <w:pStyle w:val="style70"/>
         <w:numPr>
           <w:ilvl w:val="0"/>
           <w:numId w:val="50"/>
@@ -5266,7 +4905,7 @@
     </w:p>
     <w:p>
       <w:pPr>
-        <w:pStyle w:val="style64"/>
+        <w:pStyle w:val="style70"/>
         <w:numPr>
           <w:ilvl w:val="0"/>
           <w:numId w:val="51"/>
@@ -5281,7 +4920,7 @@
     </w:p>
     <w:p>
       <w:pPr>
-        <w:pStyle w:val="style64"/>
+        <w:pStyle w:val="style70"/>
         <w:numPr>
           <w:ilvl w:val="0"/>
           <w:numId w:val="51"/>
@@ -5296,7 +4935,7 @@
     </w:p>
     <w:p>
       <w:pPr>
-        <w:pStyle w:val="style64"/>
+        <w:pStyle w:val="style70"/>
         <w:numPr>
           <w:ilvl w:val="0"/>
           <w:numId w:val="51"/>
@@ -5327,7 +4966,7 @@
     </w:p>
     <w:p>
       <w:pPr>
-        <w:pStyle w:val="style64"/>
+        <w:pStyle w:val="style70"/>
         <w:numPr>
           <w:ilvl w:val="0"/>
           <w:numId w:val="52"/>
@@ -5342,7 +4981,7 @@
     </w:p>
     <w:p>
       <w:pPr>
-        <w:pStyle w:val="style64"/>
+        <w:pStyle w:val="style70"/>
         <w:numPr>
           <w:ilvl w:val="0"/>
           <w:numId w:val="52"/>
@@ -5357,7 +4996,7 @@
     </w:p>
     <w:p>
       <w:pPr>
-        <w:pStyle w:val="style64"/>
+        <w:pStyle w:val="style70"/>
         <w:numPr>
           <w:ilvl w:val="0"/>
           <w:numId w:val="52"/>
@@ -5388,7 +5027,7 @@
     </w:p>
     <w:p>
       <w:pPr>
-        <w:pStyle w:val="style64"/>
+        <w:pStyle w:val="style70"/>
         <w:numPr>
           <w:ilvl w:val="0"/>
           <w:numId w:val="53"/>
@@ -5403,7 +5042,7 @@
     </w:p>
     <w:p>
       <w:pPr>
-        <w:pStyle w:val="style64"/>
+        <w:pStyle w:val="style70"/>
         <w:numPr>
           <w:ilvl w:val="0"/>
           <w:numId w:val="53"/>
@@ -5418,7 +5057,7 @@
     </w:p>
     <w:p>
       <w:pPr>
-        <w:pStyle w:val="style64"/>
+        <w:pStyle w:val="style70"/>
         <w:numPr>
           <w:ilvl w:val="0"/>
           <w:numId w:val="53"/>
@@ -5443,7 +5082,7 @@
     </w:p>
     <w:p>
       <w:pPr>
-        <w:pStyle w:val="style64"/>
+        <w:pStyle w:val="style70"/>
         <w:numPr>
           <w:ilvl w:val="0"/>
           <w:numId w:val="32"/>
@@ -5462,7 +5101,7 @@
     </w:p>
     <w:p>
       <w:pPr>
-        <w:pStyle w:val="style64"/>
+        <w:pStyle w:val="style70"/>
         <w:numPr>
           <w:ilvl w:val="0"/>
           <w:numId w:val="15"/>
@@ -5495,8 +5134,8 @@
         <w:jc w:val="both"/>
         <w:rPr/>
       </w:pPr>
-      <w:bookmarkStart w:id="25" w:name="_Toc368994361"/>
-      <w:bookmarkStart w:id="26" w:name="__RefHeading__1235_1332008461"/>
+      <w:bookmarkStart w:id="25" w:name="__RefHeading__1235_1332008461"/>
+      <w:bookmarkStart w:id="26" w:name="_Toc368994361"/>
       <w:bookmarkEnd w:id="25"/>
       <w:bookmarkEnd w:id="26"/>
       <w:r>
@@ -5611,11 +5250,7 @@
       </w:pPr>
       <w:r>
         <w:rPr/>
-        <w:t xml:space="preserve">User </w:t>
-      </w:r>
-      <w:r>
-        <w:rPr/>
-        <w:t>klicks on faorite Mensa in the Mensalist</w:t>
+        <w:t>User klicks on faorite Mensa in the Mensalist</w:t>
       </w:r>
     </w:p>
     <w:p>
@@ -5758,11 +5393,7 @@
       </w:pPr>
       <w:r>
         <w:rPr/>
-        <w:t xml:space="preserve">User </w:t>
-      </w:r>
-      <w:r>
-        <w:rPr/>
-        <w:t>starts the application</w:t>
+        <w:t>User starts the application</w:t>
       </w:r>
     </w:p>
     <w:p>
@@ -6194,8 +5825,8 @@
         <w:jc w:val="both"/>
         <w:rPr/>
       </w:pPr>
-      <w:bookmarkStart w:id="27" w:name="_Toc368994362"/>
-      <w:bookmarkStart w:id="28" w:name="__RefHeading__1237_1332008461"/>
+      <w:bookmarkStart w:id="27" w:name="__RefHeading__1237_1332008461"/>
+      <w:bookmarkStart w:id="28" w:name="_Toc368994362"/>
       <w:bookmarkEnd w:id="27"/>
       <w:bookmarkEnd w:id="28"/>
       <w:r>
@@ -6734,8 +6365,8 @@
         <w:jc w:val="both"/>
         <w:rPr/>
       </w:pPr>
-      <w:bookmarkStart w:id="29" w:name="_Toc368994363"/>
-      <w:bookmarkStart w:id="30" w:name="__RefHeading__1239_1332008461"/>
+      <w:bookmarkStart w:id="29" w:name="__RefHeading__1239_1332008461"/>
+      <w:bookmarkStart w:id="30" w:name="_Toc368994363"/>
       <w:bookmarkEnd w:id="29"/>
       <w:bookmarkEnd w:id="30"/>
       <w:r>
@@ -7221,8 +6852,8 @@
         <w:jc w:val="both"/>
         <w:rPr/>
       </w:pPr>
-      <w:bookmarkStart w:id="31" w:name="_Toc368994368"/>
-      <w:bookmarkStart w:id="32" w:name="__RefHeading__1243_1332008461"/>
+      <w:bookmarkStart w:id="31" w:name="__RefHeading__1243_1332008461"/>
+      <w:bookmarkStart w:id="32" w:name="_Toc368994368"/>
       <w:bookmarkEnd w:id="31"/>
       <w:bookmarkEnd w:id="32"/>
       <w:r>
@@ -7449,7 +7080,7 @@
     </w:p>
     <w:p>
       <w:pPr>
-        <w:pStyle w:val="style64"/>
+        <w:pStyle w:val="style70"/>
         <w:numPr>
           <w:ilvl w:val="1"/>
           <w:numId w:val="39"/>
@@ -7464,7 +7095,7 @@
     </w:p>
     <w:p>
       <w:pPr>
-        <w:pStyle w:val="style64"/>
+        <w:pStyle w:val="style70"/>
         <w:numPr>
           <w:ilvl w:val="1"/>
           <w:numId w:val="39"/>
@@ -7858,8 +7489,8 @@
         <w:jc w:val="both"/>
         <w:rPr/>
       </w:pPr>
-      <w:bookmarkStart w:id="33" w:name="_Toc368994369"/>
-      <w:bookmarkStart w:id="34" w:name="__RefHeading__1245_1332008461"/>
+      <w:bookmarkStart w:id="33" w:name="__RefHeading__1245_1332008461"/>
+      <w:bookmarkStart w:id="34" w:name="_Toc368994369"/>
       <w:bookmarkEnd w:id="33"/>
       <w:bookmarkEnd w:id="34"/>
       <w:r>
@@ -8094,7 +7725,7 @@
     </w:p>
     <w:p>
       <w:pPr>
-        <w:pStyle w:val="style64"/>
+        <w:pStyle w:val="style70"/>
         <w:numPr>
           <w:ilvl w:val="1"/>
           <w:numId w:val="40"/>
@@ -8109,7 +7740,7 @@
     </w:p>
     <w:p>
       <w:pPr>
-        <w:pStyle w:val="style64"/>
+        <w:pStyle w:val="style70"/>
         <w:numPr>
           <w:ilvl w:val="1"/>
           <w:numId w:val="40"/>
@@ -8124,7 +7755,7 @@
     </w:p>
     <w:p>
       <w:pPr>
-        <w:pStyle w:val="style64"/>
+        <w:pStyle w:val="style70"/>
         <w:numPr>
           <w:ilvl w:val="1"/>
           <w:numId w:val="40"/>
@@ -8658,8 +8289,8 @@
         <w:jc w:val="both"/>
         <w:rPr/>
       </w:pPr>
-      <w:bookmarkStart w:id="35" w:name="_Toc368994370"/>
-      <w:bookmarkStart w:id="36" w:name="__RefHeading__1247_1332008461"/>
+      <w:bookmarkStart w:id="35" w:name="__RefHeading__1247_1332008461"/>
+      <w:bookmarkStart w:id="36" w:name="_Toc368994370"/>
       <w:bookmarkEnd w:id="35"/>
       <w:bookmarkEnd w:id="36"/>
       <w:r>
@@ -9189,8 +8820,8 @@
         <w:jc w:val="both"/>
         <w:rPr/>
       </w:pPr>
-      <w:bookmarkStart w:id="37" w:name="_Toc368994371"/>
-      <w:bookmarkStart w:id="38" w:name="__RefHeading__1249_1332008461"/>
+      <w:bookmarkStart w:id="37" w:name="__RefHeading__1249_1332008461"/>
+      <w:bookmarkStart w:id="38" w:name="_Toc368994371"/>
       <w:bookmarkEnd w:id="37"/>
       <w:bookmarkEnd w:id="38"/>
       <w:r>
@@ -9240,8 +8871,8 @@
         <w:jc w:val="both"/>
         <w:rPr/>
       </w:pPr>
-      <w:bookmarkStart w:id="39" w:name="_Toc368994372"/>
-      <w:bookmarkStart w:id="40" w:name="__RefHeading__1251_1332008461"/>
+      <w:bookmarkStart w:id="39" w:name="__RefHeading__1251_1332008461"/>
+      <w:bookmarkStart w:id="40" w:name="_Toc368994372"/>
       <w:bookmarkEnd w:id="39"/>
       <w:bookmarkEnd w:id="40"/>
       <w:r>
@@ -9259,8 +8890,8 @@
         <w:jc w:val="both"/>
         <w:rPr/>
       </w:pPr>
-      <w:bookmarkStart w:id="41" w:name="_Toc368994373"/>
-      <w:bookmarkStart w:id="42" w:name="__RefHeading__1253_1332008461"/>
+      <w:bookmarkStart w:id="41" w:name="__RefHeading__1253_1332008461"/>
+      <w:bookmarkStart w:id="42" w:name="_Toc368994373"/>
       <w:bookmarkEnd w:id="41"/>
       <w:bookmarkEnd w:id="42"/>
       <w:r>
@@ -9278,8 +8909,8 @@
         <w:jc w:val="both"/>
         <w:rPr/>
       </w:pPr>
-      <w:bookmarkStart w:id="43" w:name="_Toc368994374"/>
-      <w:bookmarkStart w:id="44" w:name="__RefHeading__1255_1332008461"/>
+      <w:bookmarkStart w:id="43" w:name="__RefHeading__1255_1332008461"/>
+      <w:bookmarkStart w:id="44" w:name="_Toc368994374"/>
       <w:bookmarkEnd w:id="43"/>
       <w:bookmarkEnd w:id="44"/>
       <w:r>
@@ -9289,7 +8920,7 @@
     </w:p>
     <w:p>
       <w:pPr>
-        <w:pStyle w:val="style64"/>
+        <w:pStyle w:val="style70"/>
         <w:numPr>
           <w:ilvl w:val="0"/>
           <w:numId w:val="58"/>
@@ -9327,7 +8958,7 @@
     </w:p>
     <w:p>
       <w:pPr>
-        <w:pStyle w:val="style64"/>
+        <w:pStyle w:val="style70"/>
         <w:numPr>
           <w:ilvl w:val="0"/>
           <w:numId w:val="58"/>
@@ -9342,7 +8973,7 @@
     </w:p>
     <w:p>
       <w:pPr>
-        <w:pStyle w:val="style64"/>
+        <w:pStyle w:val="style70"/>
         <w:jc w:val="both"/>
         <w:rPr/>
       </w:pPr>
@@ -9353,17 +8984,17 @@
     </w:p>
     <w:p>
       <w:pPr>
-        <w:pStyle w:val="style64"/>
-        <w:jc w:val="both"/>
-        <w:rPr/>
-      </w:pPr>
-      <w:r>
-        <w:rPr/>
-      </w:r>
-    </w:p>
-    <w:p>
-      <w:pPr>
-        <w:pStyle w:val="style64"/>
+        <w:pStyle w:val="style70"/>
+        <w:jc w:val="both"/>
+        <w:rPr/>
+      </w:pPr>
+      <w:r>
+        <w:rPr/>
+      </w:r>
+    </w:p>
+    <w:p>
+      <w:pPr>
+        <w:pStyle w:val="style70"/>
         <w:numPr>
           <w:ilvl w:val="0"/>
           <w:numId w:val="58"/>
@@ -9378,7 +9009,7 @@
     </w:p>
     <w:p>
       <w:pPr>
-        <w:pStyle w:val="style64"/>
+        <w:pStyle w:val="style70"/>
         <w:jc w:val="both"/>
         <w:rPr/>
       </w:pPr>
@@ -9389,17 +9020,17 @@
     </w:p>
     <w:p>
       <w:pPr>
-        <w:pStyle w:val="style64"/>
-        <w:jc w:val="both"/>
-        <w:rPr/>
-      </w:pPr>
-      <w:r>
-        <w:rPr/>
-      </w:r>
-    </w:p>
-    <w:p>
-      <w:pPr>
-        <w:pStyle w:val="style64"/>
+        <w:pStyle w:val="style70"/>
+        <w:jc w:val="both"/>
+        <w:rPr/>
+      </w:pPr>
+      <w:r>
+        <w:rPr/>
+      </w:r>
+    </w:p>
+    <w:p>
+      <w:pPr>
+        <w:pStyle w:val="style70"/>
         <w:numPr>
           <w:ilvl w:val="0"/>
           <w:numId w:val="58"/>
@@ -9414,7 +9045,7 @@
     </w:p>
     <w:p>
       <w:pPr>
-        <w:pStyle w:val="style64"/>
+        <w:pStyle w:val="style70"/>
         <w:jc w:val="both"/>
         <w:rPr/>
       </w:pPr>
@@ -9425,17 +9056,17 @@
     </w:p>
     <w:p>
       <w:pPr>
-        <w:pStyle w:val="style64"/>
-        <w:jc w:val="both"/>
-        <w:rPr/>
-      </w:pPr>
-      <w:r>
-        <w:rPr/>
-      </w:r>
-    </w:p>
-    <w:p>
-      <w:pPr>
-        <w:pStyle w:val="style64"/>
+        <w:pStyle w:val="style70"/>
+        <w:jc w:val="both"/>
+        <w:rPr/>
+      </w:pPr>
+      <w:r>
+        <w:rPr/>
+      </w:r>
+    </w:p>
+    <w:p>
+      <w:pPr>
+        <w:pStyle w:val="style70"/>
         <w:numPr>
           <w:ilvl w:val="0"/>
           <w:numId w:val="58"/>
@@ -9450,7 +9081,7 @@
     </w:p>
     <w:p>
       <w:pPr>
-        <w:pStyle w:val="style64"/>
+        <w:pStyle w:val="style70"/>
         <w:jc w:val="both"/>
         <w:rPr/>
       </w:pPr>
@@ -9461,17 +9092,17 @@
     </w:p>
     <w:p>
       <w:pPr>
-        <w:pStyle w:val="style64"/>
-        <w:jc w:val="both"/>
-        <w:rPr/>
-      </w:pPr>
-      <w:r>
-        <w:rPr/>
-      </w:r>
-    </w:p>
-    <w:p>
-      <w:pPr>
-        <w:pStyle w:val="style64"/>
+        <w:pStyle w:val="style70"/>
+        <w:jc w:val="both"/>
+        <w:rPr/>
+      </w:pPr>
+      <w:r>
+        <w:rPr/>
+      </w:r>
+    </w:p>
+    <w:p>
+      <w:pPr>
+        <w:pStyle w:val="style70"/>
         <w:numPr>
           <w:ilvl w:val="0"/>
           <w:numId w:val="58"/>
@@ -9486,17 +9117,17 @@
     </w:p>
     <w:p>
       <w:pPr>
-        <w:pStyle w:val="style64"/>
-        <w:jc w:val="both"/>
-        <w:rPr/>
-      </w:pPr>
-      <w:r>
-        <w:rPr/>
-      </w:r>
-    </w:p>
-    <w:p>
-      <w:pPr>
-        <w:pStyle w:val="style64"/>
+        <w:pStyle w:val="style70"/>
+        <w:jc w:val="both"/>
+        <w:rPr/>
+      </w:pPr>
+      <w:r>
+        <w:rPr/>
+      </w:r>
+    </w:p>
+    <w:p>
+      <w:pPr>
+        <w:pStyle w:val="style70"/>
         <w:numPr>
           <w:ilvl w:val="0"/>
           <w:numId w:val="58"/>
@@ -9534,7 +9165,7 @@
     </w:p>
     <w:p>
       <w:pPr>
-        <w:pStyle w:val="style64"/>
+        <w:pStyle w:val="style70"/>
         <w:numPr>
           <w:ilvl w:val="0"/>
           <w:numId w:val="58"/>
@@ -9549,7 +9180,7 @@
     </w:p>
     <w:p>
       <w:pPr>
-        <w:pStyle w:val="style64"/>
+        <w:pStyle w:val="style70"/>
         <w:jc w:val="both"/>
         <w:rPr/>
       </w:pPr>
@@ -9560,7 +9191,7 @@
     </w:p>
     <w:p>
       <w:pPr>
-        <w:pStyle w:val="style64"/>
+        <w:pStyle w:val="style70"/>
         <w:jc w:val="both"/>
         <w:rPr/>
       </w:pPr>
@@ -9571,17 +9202,17 @@
     </w:p>
     <w:p>
       <w:pPr>
-        <w:pStyle w:val="style64"/>
-        <w:jc w:val="both"/>
-        <w:rPr/>
-      </w:pPr>
-      <w:r>
-        <w:rPr/>
-      </w:r>
-    </w:p>
-    <w:p>
-      <w:pPr>
-        <w:pStyle w:val="style64"/>
+        <w:pStyle w:val="style70"/>
+        <w:jc w:val="both"/>
+        <w:rPr/>
+      </w:pPr>
+      <w:r>
+        <w:rPr/>
+      </w:r>
+    </w:p>
+    <w:p>
+      <w:pPr>
+        <w:pStyle w:val="style70"/>
         <w:numPr>
           <w:ilvl w:val="0"/>
           <w:numId w:val="58"/>
@@ -9596,7 +9227,7 @@
     </w:p>
     <w:p>
       <w:pPr>
-        <w:pStyle w:val="style64"/>
+        <w:pStyle w:val="style70"/>
         <w:jc w:val="both"/>
         <w:rPr/>
       </w:pPr>
@@ -9620,7 +9251,7 @@
     </w:p>
     <w:p>
       <w:pPr>
-        <w:pStyle w:val="style64"/>
+        <w:pStyle w:val="style70"/>
         <w:numPr>
           <w:ilvl w:val="0"/>
           <w:numId w:val="58"/>
@@ -9635,7 +9266,7 @@
     </w:p>
     <w:p>
       <w:pPr>
-        <w:pStyle w:val="style64"/>
+        <w:pStyle w:val="style70"/>
         <w:jc w:val="both"/>
         <w:rPr/>
       </w:pPr>
@@ -9646,17 +9277,17 @@
     </w:p>
     <w:p>
       <w:pPr>
-        <w:pStyle w:val="style64"/>
-        <w:jc w:val="both"/>
-        <w:rPr/>
-      </w:pPr>
-      <w:r>
-        <w:rPr/>
-      </w:r>
-    </w:p>
-    <w:p>
-      <w:pPr>
-        <w:pStyle w:val="style64"/>
+        <w:pStyle w:val="style70"/>
+        <w:jc w:val="both"/>
+        <w:rPr/>
+      </w:pPr>
+      <w:r>
+        <w:rPr/>
+      </w:r>
+    </w:p>
+    <w:p>
+      <w:pPr>
+        <w:pStyle w:val="style70"/>
         <w:numPr>
           <w:ilvl w:val="0"/>
           <w:numId w:val="58"/>
@@ -9683,17 +9314,17 @@
     </w:p>
     <w:p>
       <w:pPr>
-        <w:pStyle w:val="style64"/>
-        <w:jc w:val="both"/>
-        <w:rPr/>
-      </w:pPr>
-      <w:r>
-        <w:rPr/>
-      </w:r>
-    </w:p>
-    <w:p>
-      <w:pPr>
-        <w:pStyle w:val="style64"/>
+        <w:pStyle w:val="style70"/>
+        <w:jc w:val="both"/>
+        <w:rPr/>
+      </w:pPr>
+      <w:r>
+        <w:rPr/>
+      </w:r>
+    </w:p>
+    <w:p>
+      <w:pPr>
+        <w:pStyle w:val="style70"/>
         <w:numPr>
           <w:ilvl w:val="0"/>
           <w:numId w:val="58"/>
@@ -9720,7 +9351,7 @@
     </w:p>
     <w:p>
       <w:pPr>
-        <w:pStyle w:val="style64"/>
+        <w:pStyle w:val="style70"/>
         <w:numPr>
           <w:ilvl w:val="0"/>
           <w:numId w:val="58"/>
@@ -9730,15 +9361,7 @@
       </w:pPr>
       <w:r>
         <w:rPr/>
-        <w:t xml:space="preserve">The Weekly Menu of all Mensa have to </w:t>
-      </w:r>
-      <w:r>
-        <w:rPr/>
-        <w:t>be</w:t>
-      </w:r>
-      <w:r>
-        <w:rPr/>
-        <w:t xml:space="preserve"> available offline after the first synchronization process with the server after a new weekly menu was uploaded. </w:t>
+        <w:t xml:space="preserve">The Weekly Menu of all Mensa have to be available offline after the first synchronization process with the server after a new weekly menu was uploaded. </w:t>
       </w:r>
     </w:p>
     <w:p>
@@ -9761,8 +9384,8 @@
         <w:jc w:val="both"/>
         <w:rPr/>
       </w:pPr>
-      <w:bookmarkStart w:id="47" w:name="_Toc368994375"/>
-      <w:bookmarkStart w:id="48" w:name="__RefHeading__1257_1332008461"/>
+      <w:bookmarkStart w:id="47" w:name="__RefHeading__1257_1332008461"/>
+      <w:bookmarkStart w:id="48" w:name="_Toc368994375"/>
       <w:bookmarkEnd w:id="47"/>
       <w:bookmarkEnd w:id="48"/>
       <w:r>
@@ -9772,7 +9395,7 @@
     </w:p>
     <w:p>
       <w:pPr>
-        <w:pStyle w:val="style64"/>
+        <w:pStyle w:val="style70"/>
         <w:numPr>
           <w:ilvl w:val="0"/>
           <w:numId w:val="59"/>
@@ -9787,7 +9410,7 @@
     </w:p>
     <w:p>
       <w:pPr>
-        <w:pStyle w:val="style64"/>
+        <w:pStyle w:val="style70"/>
         <w:numPr>
           <w:ilvl w:val="0"/>
           <w:numId w:val="59"/>
@@ -9802,7 +9425,7 @@
     </w:p>
     <w:p>
       <w:pPr>
-        <w:pStyle w:val="style64"/>
+        <w:pStyle w:val="style70"/>
         <w:numPr>
           <w:ilvl w:val="0"/>
           <w:numId w:val="59"/>
@@ -9835,8 +9458,8 @@
         <w:jc w:val="both"/>
         <w:rPr/>
       </w:pPr>
-      <w:bookmarkStart w:id="49" w:name="_Toc368994376"/>
-      <w:bookmarkStart w:id="50" w:name="__RefHeading__1259_1332008461"/>
+      <w:bookmarkStart w:id="49" w:name="__RefHeading__1259_1332008461"/>
+      <w:bookmarkStart w:id="50" w:name="_Toc368994376"/>
       <w:bookmarkEnd w:id="49"/>
       <w:bookmarkEnd w:id="50"/>
       <w:r>
@@ -9846,7 +9469,7 @@
     </w:p>
     <w:p>
       <w:pPr>
-        <w:pStyle w:val="style64"/>
+        <w:pStyle w:val="style70"/>
         <w:numPr>
           <w:ilvl w:val="0"/>
           <w:numId w:val="60"/>
@@ -9854,16 +9477,16 @@
         <w:jc w:val="both"/>
         <w:rPr/>
       </w:pPr>
-      <w:bookmarkStart w:id="51" w:name="Bookmark"/>
-      <w:bookmarkStart w:id="52" w:name="_Toc3689943491"/>
-      <w:bookmarkStart w:id="53" w:name="_Toc221522354"/>
-      <w:bookmarkStart w:id="54" w:name="_Toc221416333"/>
-      <w:bookmarkStart w:id="55" w:name="_Toc221415349"/>
-      <w:bookmarkStart w:id="56" w:name="_Toc221414961"/>
-      <w:bookmarkStart w:id="57" w:name="_Toc221414839"/>
-      <w:bookmarkStart w:id="58" w:name="_Toc221414653"/>
-      <w:bookmarkStart w:id="59" w:name="_Toc221414571"/>
-      <w:bookmarkStart w:id="60" w:name="_Toc221414493"/>
+      <w:bookmarkStart w:id="51" w:name="_Toc221414493"/>
+      <w:bookmarkStart w:id="52" w:name="_Toc221414571"/>
+      <w:bookmarkStart w:id="53" w:name="_Toc221414653"/>
+      <w:bookmarkStart w:id="54" w:name="_Toc221414839"/>
+      <w:bookmarkStart w:id="55" w:name="_Toc221414961"/>
+      <w:bookmarkStart w:id="56" w:name="_Toc221415349"/>
+      <w:bookmarkStart w:id="57" w:name="_Toc221416333"/>
+      <w:bookmarkStart w:id="58" w:name="_Toc221522354"/>
+      <w:bookmarkStart w:id="59" w:name="_Toc3689943491"/>
+      <w:bookmarkStart w:id="60" w:name="Bookmark"/>
       <w:bookmarkEnd w:id="51"/>
       <w:bookmarkEnd w:id="52"/>
       <w:bookmarkEnd w:id="53"/>
@@ -9881,7 +9504,7 @@
     </w:p>
     <w:p>
       <w:pPr>
-        <w:pStyle w:val="style64"/>
+        <w:pStyle w:val="style70"/>
         <w:numPr>
           <w:ilvl w:val="0"/>
           <w:numId w:val="60"/>
@@ -9896,7 +9519,7 @@
     </w:p>
     <w:p>
       <w:pPr>
-        <w:pStyle w:val="style64"/>
+        <w:pStyle w:val="style70"/>
         <w:numPr>
           <w:ilvl w:val="0"/>
           <w:numId w:val="60"/>
@@ -9911,7 +9534,7 @@
     </w:p>
     <w:p>
       <w:pPr>
-        <w:pStyle w:val="style64"/>
+        <w:pStyle w:val="style70"/>
         <w:numPr>
           <w:ilvl w:val="0"/>
           <w:numId w:val="60"/>
@@ -9926,7 +9549,7 @@
     </w:p>
     <w:p>
       <w:pPr>
-        <w:pStyle w:val="style64"/>
+        <w:pStyle w:val="style70"/>
         <w:numPr>
           <w:ilvl w:val="0"/>
           <w:numId w:val="61"/>
@@ -9941,7 +9564,7 @@
     </w:p>
     <w:p>
       <w:pPr>
-        <w:pStyle w:val="style64"/>
+        <w:pStyle w:val="style70"/>
         <w:numPr>
           <w:ilvl w:val="0"/>
           <w:numId w:val="61"/>
@@ -9990,7 +9613,7 @@
     </w:p>
     <w:p>
       <w:pPr>
-        <w:pStyle w:val="style64"/>
+        <w:pStyle w:val="style70"/>
         <w:numPr>
           <w:ilvl w:val="0"/>
           <w:numId w:val="61"/>
@@ -10005,7 +9628,7 @@
     </w:p>
     <w:p>
       <w:pPr>
-        <w:pStyle w:val="style64"/>
+        <w:pStyle w:val="style70"/>
         <w:numPr>
           <w:ilvl w:val="0"/>
           <w:numId w:val="61"/>
@@ -10039,19 +9662,16 @@
     </w:p>
     <w:p>
       <w:pPr>
-        <w:sectPr>
-          <w:type w:val="continuous"/>
-          <w:pgSz w:h="15840" w:w="12240"/>
-          <w:pgMar w:bottom="900" w:footer="390" w:gutter="0" w:header="720" w:left="1440" w:right="1350" w:top="900"/>
-          <w:formProt w:val="false"/>
-          <w:textDirection w:val="lrTb"/>
-          <w:docGrid w:charSpace="12288" w:linePitch="360" w:type="default"/>
-        </w:sectPr>
-      </w:pPr>
-    </w:p>
-    <w:p>
-      <w:pPr>
-        <w:pStyle w:val="style54"/>
+        <w:pStyle w:val="style0"/>
+        <w:rPr/>
+      </w:pPr>
+      <w:r>
+        <w:rPr/>
+      </w:r>
+    </w:p>
+    <w:p>
+      <w:pPr>
+        <w:pStyle w:val="style60"/>
         <w:tabs>
           <w:tab w:leader="dot" w:pos="9972" w:val="right"/>
         </w:tabs>
@@ -10064,14 +9684,22 @@
         <w:rPr/>
       </w:r>
     </w:p>
+    <w:p>
+      <w:pPr>
+        <w:pStyle w:val="style62"/>
+        <w:rPr/>
+      </w:pPr>
+      <w:r>
+        <w:rPr/>
+      </w:r>
+    </w:p>
     <w:sectPr>
       <w:type w:val="continuous"/>
       <w:pgSz w:h="15840" w:w="12240"/>
       <w:pgMar w:bottom="900" w:footer="390" w:gutter="0" w:header="720" w:left="1440" w:right="1350" w:top="900"/>
-      <w:pgNumType w:fmt="decimal"/>
       <w:formProt w:val="false"/>
       <w:textDirection w:val="lrTb"/>
-      <w:docGrid w:charSpace="12288" w:linePitch="360" w:type="default"/>
+      <w:docGrid w:charSpace="16384" w:linePitch="360" w:type="default"/>
     </w:sectPr>
   </w:body>
 </w:document>
@@ -10081,7 +9709,7 @@
 <w:ftr xmlns:o="urn:schemas-microsoft-com:office:office" xmlns:r="http://schemas.openxmlformats.org/officeDocument/2006/relationships" xmlns:v="urn:schemas-microsoft-com:vml" xmlns:w="http://schemas.openxmlformats.org/wordprocessingml/2006/main" xmlns:w10="urn:schemas-microsoft-com:office:word" xmlns:wp="http://schemas.openxmlformats.org/drawingml/2006/wordprocessingDrawing">
   <w:p>
     <w:pPr>
-      <w:pStyle w:val="style53"/>
+      <w:pStyle w:val="style59"/>
       <w:tabs>
         <w:tab w:leader="none" w:pos="4320" w:val="center"/>
         <w:tab w:leader="none" w:pos="8640" w:val="right"/>
@@ -10114,7 +9742,7 @@
       <w:fldChar w:fldCharType="separate"/>
     </w:r>
     <w:r>
-      <w:t>18</w:t>
+      <w:t>1</w:t>
     </w:r>
     <w:r>
       <w:fldChar w:fldCharType="end"/>
@@ -10130,7 +9758,7 @@
   </w:p>
   <w:p>
     <w:pPr>
-      <w:pStyle w:val="style53"/>
+      <w:pStyle w:val="style59"/>
       <w:tabs>
         <w:tab w:leader="none" w:pos="4320" w:val="center"/>
         <w:tab w:leader="none" w:pos="8640" w:val="right"/>
@@ -10194,7 +9822,7 @@
   </w:p>
   <w:p>
     <w:pPr>
-      <w:pStyle w:val="style52"/>
+      <w:pStyle w:val="style58"/>
       <w:rPr/>
     </w:pPr>
     <w:r>
@@ -15791,7 +15419,7 @@
   </w:style>
   <w:style w:styleId="style1" w:type="paragraph">
     <w:name w:val="Überschrift 1"/>
-    <w:basedOn w:val="style46"/>
+    <w:basedOn w:val="style52"/>
     <w:next w:val="style1"/>
     <w:pPr>
       <w:keepNext/>
@@ -16183,23 +15811,65 @@
     </w:rPr>
   </w:style>
   <w:style w:styleId="style44" w:type="character">
-    <w:name w:val="Verzeichnissprung"/>
+    <w:name w:val="Internetlink"/>
     <w:next w:val="style44"/>
-    <w:rPr/>
-  </w:style>
-  <w:style w:styleId="style45" w:type="character">
-    <w:name w:val="Internetlink"/>
-    <w:next w:val="style45"/>
     <w:rPr>
       <w:color w:val="000080"/>
       <w:u w:val="single"/>
       <w:lang w:bidi="zxx-" w:eastAsia="zxx-" w:val="zxx-"/>
     </w:rPr>
   </w:style>
-  <w:style w:styleId="style46" w:type="paragraph">
+  <w:style w:styleId="style45" w:type="character">
+    <w:name w:val="ListLabel 17"/>
+    <w:next w:val="style45"/>
+    <w:rPr>
+      <w:color w:val="00000A"/>
+    </w:rPr>
+  </w:style>
+  <w:style w:styleId="style46" w:type="character">
+    <w:name w:val="ListLabel 18"/>
+    <w:next w:val="style46"/>
+    <w:rPr>
+      <w:b/>
+    </w:rPr>
+  </w:style>
+  <w:style w:styleId="style47" w:type="character">
+    <w:name w:val="ListLabel 19"/>
+    <w:next w:val="style47"/>
+    <w:rPr>
+      <w:rFonts w:cs="Wingdings"/>
+    </w:rPr>
+  </w:style>
+  <w:style w:styleId="style48" w:type="character">
+    <w:name w:val="ListLabel 20"/>
+    <w:next w:val="style48"/>
+    <w:rPr>
+      <w:rFonts w:cs="Courier New"/>
+    </w:rPr>
+  </w:style>
+  <w:style w:styleId="style49" w:type="character">
+    <w:name w:val="ListLabel 21"/>
+    <w:next w:val="style49"/>
+    <w:rPr>
+      <w:rFonts w:cs="Symbol"/>
+    </w:rPr>
+  </w:style>
+  <w:style w:styleId="style50" w:type="character">
+    <w:name w:val="ListLabel 22"/>
+    <w:next w:val="style50"/>
+    <w:rPr>
+      <w:rFonts w:cs="Arial"/>
+    </w:rPr>
+  </w:style>
+  <w:style w:styleId="style51" w:type="character">
+    <w:name w:val="Verzeichnissprung"/>
+    <w:next w:val="style51"/>
+    <w:rPr/>
+  </w:style>
+  <w:style w:styleId="style52" w:type="paragraph">
     <w:name w:val="Überschrift"/>
     <w:basedOn w:val="style0"/>
-    <w:next w:val="style47"/>
+    <w:next w:val="style53"/>
     <w:pPr>
       <w:keepNext/>
       <w:spacing w:after="120" w:before="240"/>
@@ -16211,29 +15881,29 @@
       <w:szCs w:val="28"/>
     </w:rPr>
   </w:style>
-  <w:style w:styleId="style47" w:type="paragraph">
+  <w:style w:styleId="style53" w:type="paragraph">
     <w:name w:val="Textkörper"/>
     <w:basedOn w:val="style0"/>
-    <w:next w:val="style47"/>
+    <w:next w:val="style53"/>
     <w:pPr>
       <w:spacing w:after="120" w:before="0"/>
       <w:contextualSpacing w:val="false"/>
     </w:pPr>
     <w:rPr/>
   </w:style>
-  <w:style w:styleId="style48" w:type="paragraph">
+  <w:style w:styleId="style54" w:type="paragraph">
     <w:name w:val="Liste"/>
-    <w:basedOn w:val="style47"/>
-    <w:next w:val="style48"/>
+    <w:basedOn w:val="style53"/>
+    <w:next w:val="style54"/>
     <w:pPr/>
     <w:rPr>
       <w:rFonts w:cs="Lohit Hindi"/>
     </w:rPr>
   </w:style>
-  <w:style w:styleId="style49" w:type="paragraph">
+  <w:style w:styleId="style55" w:type="paragraph">
     <w:name w:val="Beschriftung"/>
     <w:basedOn w:val="style0"/>
-    <w:next w:val="style49"/>
+    <w:next w:val="style55"/>
     <w:pPr>
       <w:suppressLineNumbers/>
       <w:spacing w:after="120" w:before="120"/>
@@ -16247,10 +15917,10 @@
       <w:szCs w:val="24"/>
     </w:rPr>
   </w:style>
-  <w:style w:styleId="style50" w:type="paragraph">
+  <w:style w:styleId="style56" w:type="paragraph">
     <w:name w:val="Verzeichnis"/>
     <w:basedOn w:val="style0"/>
-    <w:next w:val="style50"/>
+    <w:next w:val="style56"/>
     <w:pPr>
       <w:suppressLineNumbers/>
     </w:pPr>
@@ -16258,10 +15928,10 @@
       <w:rFonts w:cs="Lohit Hindi"/>
     </w:rPr>
   </w:style>
-  <w:style w:styleId="style51" w:type="paragraph">
+  <w:style w:styleId="style57" w:type="paragraph">
     <w:name w:val="Balloon Text"/>
     <w:basedOn w:val="style0"/>
-    <w:next w:val="style51"/>
+    <w:next w:val="style57"/>
     <w:pPr/>
     <w:rPr>
       <w:rFonts w:ascii="Tahoma" w:cs="Tahoma" w:hAnsi="Tahoma"/>
@@ -16269,10 +15939,10 @@
       <w:szCs w:val="16"/>
     </w:rPr>
   </w:style>
-  <w:style w:styleId="style52" w:type="paragraph">
+  <w:style w:styleId="style58" w:type="paragraph">
     <w:name w:val="Kopfzeile"/>
     <w:basedOn w:val="style0"/>
-    <w:next w:val="style52"/>
+    <w:next w:val="style58"/>
     <w:pPr>
       <w:suppressLineNumbers/>
       <w:tabs>
@@ -16282,10 +15952,10 @@
     </w:pPr>
     <w:rPr/>
   </w:style>
-  <w:style w:styleId="style53" w:type="paragraph">
+  <w:style w:styleId="style59" w:type="paragraph">
     <w:name w:val="Fußzeile"/>
     <w:basedOn w:val="style0"/>
-    <w:next w:val="style53"/>
+    <w:next w:val="style59"/>
     <w:pPr>
       <w:suppressLineNumbers/>
       <w:tabs>
@@ -16295,10 +15965,10 @@
     </w:pPr>
     <w:rPr/>
   </w:style>
-  <w:style w:styleId="style54" w:type="paragraph">
+  <w:style w:styleId="style60" w:type="paragraph">
     <w:name w:val="Inhaltsverzeichnis 1"/>
     <w:basedOn w:val="style0"/>
-    <w:next w:val="style54"/>
+    <w:next w:val="style60"/>
     <w:pPr>
       <w:tabs>
         <w:tab w:leader="dot" w:pos="9972" w:val="right"/>
@@ -16313,10 +15983,10 @@
       <w:szCs w:val="20"/>
     </w:rPr>
   </w:style>
-  <w:style w:styleId="style55" w:type="paragraph">
+  <w:style w:styleId="style61" w:type="paragraph">
     <w:name w:val="Bodytext"/>
     <w:basedOn w:val="style0"/>
-    <w:next w:val="style55"/>
+    <w:next w:val="style61"/>
     <w:pPr>
       <w:spacing w:after="120" w:before="0"/>
       <w:ind w:hanging="0" w:left="1440" w:right="0"/>
@@ -16326,10 +15996,10 @@
       <w:szCs w:val="20"/>
     </w:rPr>
   </w:style>
-  <w:style w:styleId="style56" w:type="paragraph">
+  <w:style w:styleId="style62" w:type="paragraph">
     <w:name w:val="Inhaltsverzeichnis 2"/>
     <w:basedOn w:val="style0"/>
-    <w:next w:val="style56"/>
+    <w:next w:val="style62"/>
     <w:pPr>
       <w:tabs>
         <w:tab w:leader="dot" w:pos="10169" w:val="right"/>
@@ -16340,10 +16010,10 @@
       <w:szCs w:val="20"/>
     </w:rPr>
   </w:style>
-  <w:style w:styleId="style57" w:type="paragraph">
+  <w:style w:styleId="style63" w:type="paragraph">
     <w:name w:val="Inhaltsverzeichnis 3"/>
     <w:basedOn w:val="style0"/>
-    <w:next w:val="style57"/>
+    <w:next w:val="style63"/>
     <w:pPr>
       <w:tabs>
         <w:tab w:leader="dot" w:pos="10366" w:val="right"/>
@@ -16356,10 +16026,10 @@
       <w:szCs w:val="20"/>
     </w:rPr>
   </w:style>
-  <w:style w:styleId="style58" w:type="paragraph">
+  <w:style w:styleId="style64" w:type="paragraph">
     <w:name w:val="Inhaltsverzeichnis 4"/>
     <w:basedOn w:val="style0"/>
-    <w:next w:val="style58"/>
+    <w:next w:val="style64"/>
     <w:pPr>
       <w:tabs>
         <w:tab w:leader="dot" w:pos="10563" w:val="right"/>
@@ -16371,10 +16041,10 @@
       <w:szCs w:val="18"/>
     </w:rPr>
   </w:style>
-  <w:style w:styleId="style59" w:type="paragraph">
+  <w:style w:styleId="style65" w:type="paragraph">
     <w:name w:val="Inhaltsverzeichnis 5"/>
     <w:basedOn w:val="style0"/>
-    <w:next w:val="style59"/>
+    <w:next w:val="style65"/>
     <w:pPr>
       <w:tabs>
         <w:tab w:leader="dot" w:pos="10760" w:val="right"/>
@@ -16386,10 +16056,10 @@
       <w:szCs w:val="18"/>
     </w:rPr>
   </w:style>
-  <w:style w:styleId="style60" w:type="paragraph">
+  <w:style w:styleId="style66" w:type="paragraph">
     <w:name w:val="Inhaltsverzeichnis 6"/>
     <w:basedOn w:val="style0"/>
-    <w:next w:val="style60"/>
+    <w:next w:val="style66"/>
     <w:pPr>
       <w:tabs>
         <w:tab w:leader="dot" w:pos="10957" w:val="right"/>
@@ -16401,10 +16071,10 @@
       <w:szCs w:val="18"/>
     </w:rPr>
   </w:style>
-  <w:style w:styleId="style61" w:type="paragraph">
+  <w:style w:styleId="style67" w:type="paragraph">
     <w:name w:val="Inhaltsverzeichnis 7"/>
     <w:basedOn w:val="style0"/>
-    <w:next w:val="style61"/>
+    <w:next w:val="style67"/>
     <w:pPr>
       <w:tabs>
         <w:tab w:leader="dot" w:pos="11154" w:val="right"/>
@@ -16416,10 +16086,10 @@
       <w:szCs w:val="18"/>
     </w:rPr>
   </w:style>
-  <w:style w:styleId="style62" w:type="paragraph">
+  <w:style w:styleId="style68" w:type="paragraph">
     <w:name w:val="Inhaltsverzeichnis 8"/>
     <w:basedOn w:val="style0"/>
-    <w:next w:val="style62"/>
+    <w:next w:val="style68"/>
     <w:pPr>
       <w:tabs>
         <w:tab w:leader="dot" w:pos="11351" w:val="right"/>
@@ -16431,10 +16101,10 @@
       <w:szCs w:val="18"/>
     </w:rPr>
   </w:style>
-  <w:style w:styleId="style63" w:type="paragraph">
+  <w:style w:styleId="style69" w:type="paragraph">
     <w:name w:val="Inhaltsverzeichnis 9"/>
     <w:basedOn w:val="style0"/>
-    <w:next w:val="style63"/>
+    <w:next w:val="style69"/>
     <w:pPr>
       <w:tabs>
         <w:tab w:leader="dot" w:pos="11548" w:val="right"/>
@@ -16446,19 +16116,19 @@
       <w:szCs w:val="18"/>
     </w:rPr>
   </w:style>
-  <w:style w:styleId="style64" w:type="paragraph">
+  <w:style w:styleId="style70" w:type="paragraph">
     <w:name w:val="List Paragraph"/>
     <w:basedOn w:val="style0"/>
-    <w:next w:val="style64"/>
+    <w:next w:val="style70"/>
     <w:pPr>
       <w:ind w:hanging="0" w:left="720" w:right="0"/>
     </w:pPr>
     <w:rPr/>
   </w:style>
-  <w:style w:styleId="style65" w:type="paragraph">
+  <w:style w:styleId="style71" w:type="paragraph">
     <w:name w:val="Titel"/>
     <w:basedOn w:val="style0"/>
-    <w:next w:val="style65"/>
+    <w:next w:val="style71"/>
     <w:pPr>
       <w:spacing w:after="720" w:before="240"/>
       <w:contextualSpacing w:val="false"/>
@@ -16471,10 +16141,10 @@
       <w:szCs w:val="20"/>
     </w:rPr>
   </w:style>
-  <w:style w:styleId="style66" w:type="paragraph">
+  <w:style w:styleId="style72" w:type="paragraph">
     <w:name w:val="Untertitel"/>
-    <w:basedOn w:val="style46"/>
-    <w:next w:val="style66"/>
+    <w:basedOn w:val="style52"/>
+    <w:next w:val="style72"/>
     <w:pPr>
       <w:jc w:val="center"/>
     </w:pPr>
@@ -16485,20 +16155,20 @@
       <w:szCs w:val="28"/>
     </w:rPr>
   </w:style>
-  <w:style w:styleId="style67" w:type="paragraph">
+  <w:style w:styleId="style73" w:type="paragraph">
     <w:name w:val="Hints"/>
     <w:basedOn w:val="style0"/>
-    <w:next w:val="style67"/>
+    <w:next w:val="style73"/>
     <w:pPr/>
     <w:rPr>
       <w:color w:val="5F5F5F"/>
       <w:szCs w:val="20"/>
     </w:rPr>
   </w:style>
-  <w:style w:styleId="style68" w:type="paragraph">
+  <w:style w:styleId="style74" w:type="paragraph">
     <w:name w:val="Table Head"/>
     <w:basedOn w:val="style3"/>
-    <w:next w:val="style68"/>
+    <w:next w:val="style74"/>
     <w:pPr>
       <w:keepNext/>
       <w:spacing w:after="60" w:before="300" w:line="240" w:lineRule="exact"/>
@@ -16513,10 +16183,10 @@
       <w:szCs w:val="20"/>
     </w:rPr>
   </w:style>
-  <w:style w:styleId="style69" w:type="paragraph">
+  <w:style w:styleId="style75" w:type="paragraph">
     <w:name w:val="Inhaltsverzeichnis Überschrift"/>
     <w:basedOn w:val="style1"/>
-    <w:next w:val="style69"/>
+    <w:next w:val="style75"/>
     <w:pPr>
       <w:keepLines/>
       <w:suppressLineNumbers/>
@@ -16533,10 +16203,10 @@
       <w:lang w:eastAsia="de-CH" w:val="de-CH"/>
     </w:rPr>
   </w:style>
-  <w:style w:styleId="style70" w:type="paragraph">
+  <w:style w:styleId="style76" w:type="paragraph">
     <w:name w:val="western"/>
     <w:basedOn w:val="style0"/>
-    <w:next w:val="style70"/>
+    <w:next w:val="style76"/>
     <w:pPr>
       <w:spacing w:after="119" w:before="28"/>
       <w:contextualSpacing w:val="false"/>

</xml_diff>